<commit_message>
[Lab 10] Word stuff
</commit_message>
<xml_diff>
--- a/Lab10/Отчёт.docx
+++ b/Lab10/Отчёт.docx
@@ -9,6 +9,33 @@
         <w:rPr>
           <w:rFonts w:cs="Times New Roman"/>
           <w:szCs w:val="28"/>
+        </w:rPr>
+      </w:pPr>
+      <w:r>
+        <w:rPr>
+          <w:rFonts w:cs="Times New Roman"/>
+          <w:szCs w:val="28"/>
+        </w:rPr>
+        <w:t xml:space="preserve">C </w:t>
+      </w:r>
+    </w:p>
+    <w:p>
+      <w:pPr>
+        <w:ind w:firstLine="0"/>
+        <w:jc w:val="center"/>
+        <w:rPr>
+          <w:rFonts w:cs="Times New Roman"/>
+          <w:szCs w:val="28"/>
+        </w:rPr>
+      </w:pPr>
+    </w:p>
+    <w:p>
+      <w:pPr>
+        <w:ind w:firstLine="0"/>
+        <w:jc w:val="center"/>
+        <w:rPr>
+          <w:rFonts w:cs="Times New Roman"/>
+          <w:szCs w:val="28"/>
           <w:lang w:val="ru-RU"/>
         </w:rPr>
       </w:pPr>
@@ -114,6 +141,7 @@
           <w:b/>
           <w:sz w:val="32"/>
           <w:szCs w:val="32"/>
+          <w:lang w:val="ru-RU"/>
         </w:rPr>
       </w:pPr>
       <w:r>
@@ -182,6 +210,7 @@
           <w:b/>
           <w:sz w:val="32"/>
           <w:szCs w:val="32"/>
+          <w:lang w:val="ru-RU"/>
         </w:rPr>
         <w:t>10</w:t>
       </w:r>
@@ -610,6 +639,7 @@
           <w:szCs w:val="28"/>
           <w:lang w:val="ru-RU"/>
         </w:rPr>
+        <w:lastRenderedPageBreak/>
         <w:br w:type="page"/>
       </w:r>
     </w:p>
@@ -1672,9 +1702,18 @@
     <w:p>
       <w:pPr>
         <w:jc w:val="center"/>
-      </w:pPr>
-      <w:r>
-        <w:t>S ≡ (</w:t>
+        <w:rPr>
+          <w:lang w:val="ru-RU"/>
+        </w:rPr>
+      </w:pPr>
+      <w:r>
+        <w:t>S</w:t>
+      </w:r>
+      <w:r>
+        <w:rPr>
+          <w:lang w:val="ru-RU"/>
+        </w:rPr>
+        <w:t xml:space="preserve"> ≡ (</w:t>
       </w:r>
       <w:r>
         <w:rPr>
@@ -1684,6 +1723,9 @@
         <w:t>H</w:t>
       </w:r>
       <w:r>
+        <w:rPr>
+          <w:lang w:val="ru-RU"/>
+        </w:rPr>
         <w:t>(</w:t>
       </w:r>
       <w:r>
@@ -1700,16 +1742,38 @@
         <w:t>o</w:t>
       </w:r>
       <w:r>
+        <w:rPr>
+          <w:lang w:val="ru-RU"/>
+        </w:rPr>
         <w:t>))</w:t>
       </w:r>
       <w:r>
         <w:rPr>
           <w:vertAlign w:val="superscript"/>
-        </w:rPr>
-        <w:t xml:space="preserve"> d</w:t>
-      </w:r>
-      <w:r>
-        <w:t xml:space="preserve"> mod </w:t>
+          <w:lang w:val="ru-RU"/>
+        </w:rPr>
+        <w:t xml:space="preserve"> </w:t>
+      </w:r>
+      <w:r>
+        <w:rPr>
+          <w:vertAlign w:val="superscript"/>
+        </w:rPr>
+        <w:t>d</w:t>
+      </w:r>
+      <w:r>
+        <w:rPr>
+          <w:lang w:val="ru-RU"/>
+        </w:rPr>
+        <w:t xml:space="preserve"> </w:t>
+      </w:r>
+      <w:r>
+        <w:t>mod</w:t>
+      </w:r>
+      <w:r>
+        <w:rPr>
+          <w:lang w:val="ru-RU"/>
+        </w:rPr>
+        <w:t xml:space="preserve"> </w:t>
       </w:r>
       <w:r>
         <w:rPr>
@@ -1719,6 +1783,9 @@
         <w:t>n</w:t>
       </w:r>
       <w:r>
+        <w:rPr>
+          <w:lang w:val="ru-RU"/>
+        </w:rPr>
         <w:t>,</w:t>
       </w:r>
     </w:p>
@@ -1764,25 +1831,7 @@
         <w:rPr>
           <w:lang w:val="ru-RU"/>
         </w:rPr>
-        <w:t xml:space="preserve"> – </w:t>
-      </w:r>
-      <w:r>
-        <w:rPr>
-          <w:lang w:val="ru-RU"/>
-        </w:rPr>
-        <w:t>элементы тайного ключа отправителя.</w:t>
-      </w:r>
-      <w:r>
-        <w:rPr>
-          <w:lang w:val="ru-RU"/>
-        </w:rPr>
-        <w:t xml:space="preserve"> </w:t>
-      </w:r>
-      <w:r>
-        <w:rPr>
-          <w:lang w:val="ru-RU"/>
-        </w:rPr>
-        <w:t xml:space="preserve">Передаваемое сообщение </w:t>
+        <w:t xml:space="preserve"> – элементы тайного ключа отправителя. Передаваемое сообщение </w:t>
       </w:r>
       <w:r>
         <w:rPr>
@@ -1819,13 +1868,7 @@
         <w:rPr>
           <w:lang w:val="ru-RU"/>
         </w:rPr>
-        <w:t xml:space="preserve"> ||</w:t>
-      </w:r>
-      <w:r>
-        <w:rPr>
-          <w:lang w:val="ru-RU"/>
-        </w:rPr>
-        <w:t xml:space="preserve"> </w:t>
+        <w:t xml:space="preserve"> || </w:t>
       </w:r>
       <w:r>
         <w:rPr>
@@ -1876,19 +1919,7 @@
         <w:rPr>
           <w:lang w:val="ru-RU"/>
         </w:rPr>
-        <w:t xml:space="preserve"> </w:t>
-      </w:r>
-      <w:r>
-        <w:rPr>
-          <w:lang w:val="ru-RU"/>
-        </w:rPr>
-        <w:t>||</w:t>
-      </w:r>
-      <w:r>
-        <w:rPr>
-          <w:lang w:val="ru-RU"/>
-        </w:rPr>
-        <w:t xml:space="preserve"> </w:t>
+        <w:t xml:space="preserve"> || </w:t>
       </w:r>
       <w:r>
         <w:rPr>
@@ -1908,6 +1939,9 @@
     <w:p>
       <w:pPr>
         <w:jc w:val="center"/>
+        <w:rPr>
+          <w:lang w:val="ru-RU"/>
+        </w:rPr>
       </w:pPr>
       <w:r>
         <w:rPr>
@@ -1917,6 +1951,9 @@
         <w:t>H</w:t>
       </w:r>
       <w:r>
+        <w:rPr>
+          <w:lang w:val="ru-RU"/>
+        </w:rPr>
         <w:t>(</w:t>
       </w:r>
       <w:r>
@@ -1933,6 +1970,9 @@
         <w:t>o</w:t>
       </w:r>
       <w:r>
+        <w:rPr>
+          <w:lang w:val="ru-RU"/>
+        </w:rPr>
         <w:t>) ≡ (</w:t>
       </w:r>
       <w:r>
@@ -1943,6 +1983,9 @@
         <w:t>S</w:t>
       </w:r>
       <w:r>
+        <w:rPr>
+          <w:lang w:val="ru-RU"/>
+        </w:rPr>
         <w:t>)</w:t>
       </w:r>
       <w:r>
@@ -1953,7 +1996,19 @@
         <w:t>е</w:t>
       </w:r>
       <w:r>
-        <w:t xml:space="preserve"> mod </w:t>
+        <w:rPr>
+          <w:lang w:val="ru-RU"/>
+        </w:rPr>
+        <w:t xml:space="preserve"> </w:t>
+      </w:r>
+      <w:r>
+        <w:t>mod</w:t>
+      </w:r>
+      <w:r>
+        <w:rPr>
+          <w:lang w:val="ru-RU"/>
+        </w:rPr>
+        <w:t xml:space="preserve"> </w:t>
       </w:r>
       <w:r>
         <w:rPr>
@@ -1963,11 +2018,15 @@
         <w:t>n</w:t>
       </w:r>
       <w:r>
+        <w:rPr>
+          <w:lang w:val="ru-RU"/>
+        </w:rPr>
         <w:t>,</w:t>
       </w:r>
     </w:p>
     <w:p>
       <w:pPr>
+        <w:ind w:firstLine="0"/>
         <w:rPr>
           <w:lang w:val="ru-RU"/>
         </w:rPr>
@@ -2402,6 +2461,7 @@
     </w:p>
     <w:p>
       <w:pPr>
+        <w:ind w:firstLine="0"/>
         <w:rPr>
           <w:lang w:val="ru-RU"/>
         </w:rPr>
@@ -3208,7 +3268,14 @@
         <w:rPr>
           <w:lang w:val="ru-RU"/>
         </w:rPr>
-        <w:t xml:space="preserve"> &lt;</w:t>
+        <w:t xml:space="preserve"> </w:t>
+      </w:r>
+      <w:proofErr w:type="gramStart"/>
+      <w:r>
+        <w:rPr>
+          <w:lang w:val="ru-RU"/>
+        </w:rPr>
+        <w:t>&lt;</w:t>
       </w:r>
       <w:r>
         <w:rPr>
@@ -3216,6 +3283,7 @@
         </w:rPr>
         <w:t xml:space="preserve"> q</w:t>
       </w:r>
+      <w:proofErr w:type="gramEnd"/>
       <w:r>
         <w:rPr>
           <w:lang w:val="ru-RU"/>
@@ -3374,13 +3442,14 @@
         <w:rPr>
           <w:lang w:val="ru-RU"/>
         </w:rPr>
-        <w:t xml:space="preserve"> </w:t>
-      </w:r>
-      <w:r>
-        <w:rPr>
-          <w:lang w:val="ru-RU"/>
-        </w:rPr>
-        <w:t xml:space="preserve">(1 &lt; </w:t>
+        <w:t xml:space="preserve"> (1 </w:t>
+      </w:r>
+      <w:proofErr w:type="gramStart"/>
+      <w:r>
+        <w:rPr>
+          <w:lang w:val="ru-RU"/>
+        </w:rPr>
+        <w:t xml:space="preserve">&lt; </w:t>
       </w:r>
       <w:r>
         <w:rPr>
@@ -3390,6 +3459,7 @@
         </w:rPr>
         <w:t>k</w:t>
       </w:r>
+      <w:proofErr w:type="gramEnd"/>
       <w:r>
         <w:rPr>
           <w:lang w:val="ru-RU"/>
@@ -3555,13 +3625,7 @@
         <w:rPr>
           <w:lang w:val="ru-RU"/>
         </w:rPr>
-        <w:t xml:space="preserve"> и числа</w:t>
-      </w:r>
-      <w:r>
-        <w:rPr>
-          <w:lang w:val="ru-RU"/>
-        </w:rPr>
-        <w:t xml:space="preserve"> </w:t>
+        <w:t xml:space="preserve"> и числа </w:t>
       </w:r>
       <w:r>
         <w:rPr>
@@ -3597,6 +3661,7 @@
         </w:rPr>
         <w:t xml:space="preserve"> = </w:t>
       </w:r>
+      <w:proofErr w:type="gramStart"/>
       <w:r>
         <w:rPr>
           <w:i/>
@@ -3612,6 +3677,7 @@
         <w:t>(</w:t>
       </w:r>
       <w:proofErr w:type="spellStart"/>
+      <w:proofErr w:type="gramEnd"/>
       <w:r>
         <w:rPr>
           <w:i/>
@@ -3680,19 +3746,7 @@
         <w:rPr>
           <w:lang w:val="ru-RU"/>
         </w:rPr>
-        <w:t>. Далее</w:t>
-      </w:r>
-      <w:r>
-        <w:rPr>
-          <w:lang w:val="ru-RU"/>
-        </w:rPr>
-        <w:t xml:space="preserve"> </w:t>
-      </w:r>
-      <w:r>
-        <w:rPr>
-          <w:lang w:val="ru-RU"/>
-        </w:rPr>
-        <w:t xml:space="preserve">вычисляется значение </w:t>
+        <w:t xml:space="preserve">. Далее вычисляется значение </w:t>
       </w:r>
       <w:r>
         <w:rPr>
@@ -4554,6 +4608,54 @@
     <w:p>
       <w:pPr>
         <w:pStyle w:val="Code"/>
+      </w:pPr>
+      <w:r>
+        <w:rPr>
+          <w:lang w:val="en-US"/>
+        </w:rPr>
+        <w:t>using</w:t>
+      </w:r>
+      <w:r>
+        <w:t xml:space="preserve"> </w:t>
+      </w:r>
+      <w:r>
+        <w:rPr>
+          <w:lang w:val="en-US"/>
+        </w:rPr>
+        <w:t>System</w:t>
+      </w:r>
+      <w:r>
+        <w:t>.</w:t>
+      </w:r>
+      <w:proofErr w:type="spellStart"/>
+      <w:r>
+        <w:rPr>
+          <w:lang w:val="en-US"/>
+        </w:rPr>
+        <w:t>Numerics</w:t>
+      </w:r>
+      <w:proofErr w:type="spellEnd"/>
+      <w:r>
+        <w:t>;</w:t>
+      </w:r>
+    </w:p>
+    <w:p>
+      <w:pPr>
+        <w:pStyle w:val="Code"/>
+        <w:rPr>
+          <w:lang w:val="en-US"/>
+        </w:rPr>
+      </w:pPr>
+      <w:r>
+        <w:rPr>
+          <w:lang w:val="en-US"/>
+        </w:rPr>
+        <w:t>using Lab10.Hash;</w:t>
+      </w:r>
+    </w:p>
+    <w:p>
+      <w:pPr>
+        <w:pStyle w:val="Code"/>
         <w:rPr>
           <w:lang w:val="en-US"/>
         </w:rPr>
@@ -4569,7 +4671,7 @@
         <w:rPr>
           <w:lang w:val="en-US"/>
         </w:rPr>
-        <w:t>System.Numerics</w:t>
+        <w:t>System.Text</w:t>
       </w:r>
       <w:proofErr w:type="spellEnd"/>
       <w:r>
@@ -4590,7 +4692,21 @@
         <w:rPr>
           <w:lang w:val="en-US"/>
         </w:rPr>
-        <w:t>using Lab10.Hash;</w:t>
+        <w:t>using Lab10.Encoders;</w:t>
+      </w:r>
+    </w:p>
+    <w:p>
+      <w:pPr>
+        <w:pStyle w:val="Code"/>
+        <w:rPr>
+          <w:lang w:val="en-US"/>
+        </w:rPr>
+      </w:pPr>
+      <w:r>
+        <w:rPr>
+          <w:lang w:val="en-US"/>
+        </w:rPr>
+        <w:t>using Lab10.ExtensionMethods;</w:t>
       </w:r>
     </w:p>
     <w:p>
@@ -4606,14 +4722,14 @@
         </w:rPr>
         <w:t xml:space="preserve">using </w:t>
       </w:r>
-      <w:proofErr w:type="spellStart"/>
-      <w:r>
-        <w:rPr>
-          <w:lang w:val="en-US"/>
-        </w:rPr>
-        <w:t>System.Text</w:t>
-      </w:r>
-      <w:proofErr w:type="spellEnd"/>
+      <w:proofErr w:type="gramStart"/>
+      <w:r>
+        <w:rPr>
+          <w:lang w:val="en-US"/>
+        </w:rPr>
+        <w:t>Lab10.Generators.PrimeGenerator</w:t>
+      </w:r>
+      <w:proofErr w:type="gramEnd"/>
       <w:r>
         <w:rPr>
           <w:lang w:val="en-US"/>
@@ -4632,51 +4748,10 @@
         <w:rPr>
           <w:lang w:val="en-US"/>
         </w:rPr>
-        <w:t>using Lab10.Encoders;</w:t>
-      </w:r>
-    </w:p>
-    <w:p>
-      <w:pPr>
-        <w:pStyle w:val="Code"/>
-        <w:rPr>
-          <w:lang w:val="en-US"/>
-        </w:rPr>
-      </w:pPr>
-      <w:r>
-        <w:rPr>
-          <w:lang w:val="en-US"/>
-        </w:rPr>
-        <w:t>using Lab10.ExtensionMethods;</w:t>
-      </w:r>
-    </w:p>
-    <w:p>
-      <w:pPr>
-        <w:pStyle w:val="Code"/>
-        <w:rPr>
-          <w:lang w:val="en-US"/>
-        </w:rPr>
-      </w:pPr>
-      <w:r>
-        <w:rPr>
-          <w:lang w:val="en-US"/>
-        </w:rPr>
-        <w:t>using Lab10.Generators.PrimeGenerator;</w:t>
-      </w:r>
-    </w:p>
-    <w:p>
-      <w:pPr>
-        <w:pStyle w:val="Code"/>
-        <w:rPr>
-          <w:lang w:val="en-US"/>
-        </w:rPr>
-      </w:pPr>
-      <w:r>
-        <w:rPr>
-          <w:lang w:val="en-US"/>
-        </w:rPr>
         <w:t xml:space="preserve">using </w:t>
       </w:r>
       <w:proofErr w:type="spellStart"/>
+      <w:proofErr w:type="gramStart"/>
       <w:r>
         <w:rPr>
           <w:lang w:val="en-US"/>
@@ -4684,6 +4759,7 @@
         <w:t>System.Runtime.Intrinsics.Arm</w:t>
       </w:r>
       <w:proofErr w:type="spellEnd"/>
+      <w:proofErr w:type="gramEnd"/>
       <w:r>
         <w:rPr>
           <w:lang w:val="en-US"/>
@@ -4766,21 +4842,49 @@
         <w:rPr>
           <w:lang w:val="en-US"/>
         </w:rPr>
-        <w:t xml:space="preserve">        public long N { get; private set; } // module</w:t>
-      </w:r>
-    </w:p>
-    <w:p>
-      <w:pPr>
-        <w:pStyle w:val="Code"/>
-        <w:rPr>
-          <w:lang w:val="en-US"/>
-        </w:rPr>
-      </w:pPr>
-      <w:r>
-        <w:rPr>
-          <w:lang w:val="en-US"/>
-        </w:rPr>
-        <w:t xml:space="preserve">        public long E { get; private set; } // public key</w:t>
+        <w:t xml:space="preserve">        public long N </w:t>
+      </w:r>
+      <w:proofErr w:type="gramStart"/>
+      <w:r>
+        <w:rPr>
+          <w:lang w:val="en-US"/>
+        </w:rPr>
+        <w:t>{ get</w:t>
+      </w:r>
+      <w:proofErr w:type="gramEnd"/>
+      <w:r>
+        <w:rPr>
+          <w:lang w:val="en-US"/>
+        </w:rPr>
+        <w:t>; private set; } // module</w:t>
+      </w:r>
+    </w:p>
+    <w:p>
+      <w:pPr>
+        <w:pStyle w:val="Code"/>
+        <w:rPr>
+          <w:lang w:val="en-US"/>
+        </w:rPr>
+      </w:pPr>
+      <w:r>
+        <w:rPr>
+          <w:lang w:val="en-US"/>
+        </w:rPr>
+        <w:t xml:space="preserve">        public long E </w:t>
+      </w:r>
+      <w:proofErr w:type="gramStart"/>
+      <w:r>
+        <w:rPr>
+          <w:lang w:val="en-US"/>
+        </w:rPr>
+        <w:t>{ get</w:t>
+      </w:r>
+      <w:proofErr w:type="gramEnd"/>
+      <w:r>
+        <w:rPr>
+          <w:lang w:val="en-US"/>
+        </w:rPr>
+        <w:t>; private set; } // public key</w:t>
       </w:r>
     </w:p>
     <w:p>
@@ -4830,7 +4934,21 @@
         <w:rPr>
           <w:lang w:val="en-US"/>
         </w:rPr>
-        <w:t xml:space="preserve">        public RSA()</w:t>
+        <w:t xml:space="preserve">        public </w:t>
+      </w:r>
+      <w:proofErr w:type="gramStart"/>
+      <w:r>
+        <w:rPr>
+          <w:lang w:val="en-US"/>
+        </w:rPr>
+        <w:t>RSA(</w:t>
+      </w:r>
+      <w:proofErr w:type="gramEnd"/>
+      <w:r>
+        <w:rPr>
+          <w:lang w:val="en-US"/>
+        </w:rPr>
+        <w:t>)</w:t>
       </w:r>
     </w:p>
     <w:p>
@@ -4903,6 +5021,7 @@
         <w:t xml:space="preserve">            E = </w:t>
       </w:r>
       <w:proofErr w:type="spellStart"/>
+      <w:proofErr w:type="gramStart"/>
       <w:r>
         <w:rPr>
           <w:lang w:val="en-US"/>
@@ -4910,6 +5029,7 @@
         <w:t>N.EilersFunction</w:t>
       </w:r>
       <w:proofErr w:type="spellEnd"/>
+      <w:proofErr w:type="gramEnd"/>
       <w:r>
         <w:rPr>
           <w:lang w:val="en-US"/>
@@ -4945,6 +5065,7 @@
         <w:t xml:space="preserve">            D = </w:t>
       </w:r>
       <w:proofErr w:type="spellStart"/>
+      <w:proofErr w:type="gramStart"/>
       <w:r>
         <w:rPr>
           <w:lang w:val="en-US"/>
@@ -4952,6 +5073,7 @@
         <w:t>E.GetReversed</w:t>
       </w:r>
       <w:proofErr w:type="spellEnd"/>
+      <w:proofErr w:type="gramEnd"/>
       <w:r>
         <w:rPr>
           <w:lang w:val="en-US"/>
@@ -5006,7 +5128,21 @@
         <w:rPr>
           <w:lang w:val="en-US"/>
         </w:rPr>
-        <w:t xml:space="preserve">        public long[] </w:t>
+        <w:t xml:space="preserve">        public </w:t>
+      </w:r>
+      <w:proofErr w:type="gramStart"/>
+      <w:r>
+        <w:rPr>
+          <w:lang w:val="en-US"/>
+        </w:rPr>
+        <w:t>long[</w:t>
+      </w:r>
+      <w:proofErr w:type="gramEnd"/>
+      <w:r>
+        <w:rPr>
+          <w:lang w:val="en-US"/>
+        </w:rPr>
+        <w:t xml:space="preserve">] </w:t>
       </w:r>
       <w:proofErr w:type="spellStart"/>
       <w:r>
@@ -5051,6 +5187,7 @@
         <w:t xml:space="preserve">            return </w:t>
       </w:r>
       <w:proofErr w:type="spellStart"/>
+      <w:proofErr w:type="gramStart"/>
       <w:r>
         <w:rPr>
           <w:lang w:val="en-US"/>
@@ -5058,6 +5195,7 @@
         <w:t>Encoding.ASCII.GetBytes</w:t>
       </w:r>
       <w:proofErr w:type="spellEnd"/>
+      <w:proofErr w:type="gramEnd"/>
       <w:r>
         <w:rPr>
           <w:lang w:val="en-US"/>
@@ -5076,7 +5214,21 @@
         <w:rPr>
           <w:lang w:val="en-US"/>
         </w:rPr>
-        <w:t xml:space="preserve">                .Select(b =&gt; (long)</w:t>
+        <w:t xml:space="preserve">                </w:t>
+      </w:r>
+      <w:proofErr w:type="gramStart"/>
+      <w:r>
+        <w:rPr>
+          <w:lang w:val="en-US"/>
+        </w:rPr>
+        <w:t>.Select</w:t>
+      </w:r>
+      <w:proofErr w:type="gramEnd"/>
+      <w:r>
+        <w:rPr>
+          <w:lang w:val="en-US"/>
+        </w:rPr>
+        <w:t>(b =&gt; (long)</w:t>
       </w:r>
       <w:proofErr w:type="spellStart"/>
       <w:r>
@@ -5104,7 +5256,14 @@
         <w:rPr>
           <w:lang w:val="en-US"/>
         </w:rPr>
-        <w:t xml:space="preserve">                .</w:t>
+        <w:t xml:space="preserve">                </w:t>
+      </w:r>
+      <w:proofErr w:type="gramStart"/>
+      <w:r>
+        <w:rPr>
+          <w:lang w:val="en-US"/>
+        </w:rPr>
+        <w:t>.</w:t>
       </w:r>
       <w:proofErr w:type="spellStart"/>
       <w:r>
@@ -5114,6 +5273,7 @@
         <w:t>ToArray</w:t>
       </w:r>
       <w:proofErr w:type="spellEnd"/>
+      <w:proofErr w:type="gramEnd"/>
       <w:r>
         <w:rPr>
           <w:lang w:val="en-US"/>
@@ -5168,7 +5328,21 @@
         <w:rPr>
           <w:lang w:val="en-US"/>
         </w:rPr>
-        <w:t>(long[] message)</w:t>
+        <w:t>(</w:t>
+      </w:r>
+      <w:proofErr w:type="gramStart"/>
+      <w:r>
+        <w:rPr>
+          <w:lang w:val="en-US"/>
+        </w:rPr>
+        <w:t>long[</w:t>
+      </w:r>
+      <w:proofErr w:type="gramEnd"/>
+      <w:r>
+        <w:rPr>
+          <w:lang w:val="en-US"/>
+        </w:rPr>
+        <w:t>] message)</w:t>
       </w:r>
     </w:p>
     <w:p>
@@ -5199,6 +5373,7 @@
         <w:t xml:space="preserve">            return </w:t>
       </w:r>
       <w:proofErr w:type="spellStart"/>
+      <w:proofErr w:type="gramStart"/>
       <w:r>
         <w:rPr>
           <w:lang w:val="en-US"/>
@@ -5206,6 +5381,7 @@
         <w:t>Encoding.ASCII.GetString</w:t>
       </w:r>
       <w:proofErr w:type="spellEnd"/>
+      <w:proofErr w:type="gramEnd"/>
       <w:r>
         <w:rPr>
           <w:lang w:val="en-US"/>
@@ -5227,6 +5403,7 @@
         <w:t xml:space="preserve">                </w:t>
       </w:r>
       <w:proofErr w:type="spellStart"/>
+      <w:proofErr w:type="gramStart"/>
       <w:r>
         <w:rPr>
           <w:lang w:val="en-US"/>
@@ -5234,6 +5411,7 @@
         <w:t>message.Select</w:t>
       </w:r>
       <w:proofErr w:type="spellEnd"/>
+      <w:proofErr w:type="gramEnd"/>
       <w:r>
         <w:rPr>
           <w:lang w:val="en-US"/>
@@ -5266,7 +5444,14 @@
         <w:rPr>
           <w:lang w:val="en-US"/>
         </w:rPr>
-        <w:t xml:space="preserve">                    .</w:t>
+        <w:t xml:space="preserve">                    </w:t>
+      </w:r>
+      <w:proofErr w:type="gramStart"/>
+      <w:r>
+        <w:rPr>
+          <w:lang w:val="en-US"/>
+        </w:rPr>
+        <w:t>.</w:t>
       </w:r>
       <w:proofErr w:type="spellStart"/>
       <w:r>
@@ -5276,6 +5461,7 @@
         <w:t>ToArray</w:t>
       </w:r>
       <w:proofErr w:type="spellEnd"/>
+      <w:proofErr w:type="gramEnd"/>
       <w:r>
         <w:rPr>
           <w:lang w:val="en-US"/>
@@ -5330,7 +5516,21 @@
         <w:rPr>
           <w:lang w:val="en-US"/>
         </w:rPr>
-        <w:t xml:space="preserve">        public long[] Base64Encrypt(string message)</w:t>
+        <w:t xml:space="preserve">        public </w:t>
+      </w:r>
+      <w:proofErr w:type="gramStart"/>
+      <w:r>
+        <w:rPr>
+          <w:lang w:val="en-US"/>
+        </w:rPr>
+        <w:t>long[</w:t>
+      </w:r>
+      <w:proofErr w:type="gramEnd"/>
+      <w:r>
+        <w:rPr>
+          <w:lang w:val="en-US"/>
+        </w:rPr>
+        <w:t>] Base64Encrypt(string message)</w:t>
       </w:r>
     </w:p>
     <w:p>
@@ -5358,21 +5558,49 @@
         <w:rPr>
           <w:lang w:val="en-US"/>
         </w:rPr>
-        <w:t xml:space="preserve">            return Encoding.UTF8.GetBytes(Base64.Encode(message))</w:t>
-      </w:r>
-    </w:p>
-    <w:p>
-      <w:pPr>
-        <w:pStyle w:val="Code"/>
-        <w:rPr>
-          <w:lang w:val="en-US"/>
-        </w:rPr>
-      </w:pPr>
-      <w:r>
-        <w:rPr>
-          <w:lang w:val="en-US"/>
-        </w:rPr>
-        <w:t xml:space="preserve">                .Select(b =&gt; (long)</w:t>
+        <w:t xml:space="preserve">            return Encoding.UTF</w:t>
+      </w:r>
+      <w:proofErr w:type="gramStart"/>
+      <w:r>
+        <w:rPr>
+          <w:lang w:val="en-US"/>
+        </w:rPr>
+        <w:t>8.GetBytes</w:t>
+      </w:r>
+      <w:proofErr w:type="gramEnd"/>
+      <w:r>
+        <w:rPr>
+          <w:lang w:val="en-US"/>
+        </w:rPr>
+        <w:t>(Base64.Encode(message))</w:t>
+      </w:r>
+    </w:p>
+    <w:p>
+      <w:pPr>
+        <w:pStyle w:val="Code"/>
+        <w:rPr>
+          <w:lang w:val="en-US"/>
+        </w:rPr>
+      </w:pPr>
+      <w:r>
+        <w:rPr>
+          <w:lang w:val="en-US"/>
+        </w:rPr>
+        <w:t xml:space="preserve">                </w:t>
+      </w:r>
+      <w:proofErr w:type="gramStart"/>
+      <w:r>
+        <w:rPr>
+          <w:lang w:val="en-US"/>
+        </w:rPr>
+        <w:t>.Select</w:t>
+      </w:r>
+      <w:proofErr w:type="gramEnd"/>
+      <w:r>
+        <w:rPr>
+          <w:lang w:val="en-US"/>
+        </w:rPr>
+        <w:t>(b =&gt; (long)</w:t>
       </w:r>
       <w:proofErr w:type="spellStart"/>
       <w:r>
@@ -5400,7 +5628,14 @@
         <w:rPr>
           <w:lang w:val="en-US"/>
         </w:rPr>
-        <w:t xml:space="preserve">                .</w:t>
+        <w:t xml:space="preserve">                </w:t>
+      </w:r>
+      <w:proofErr w:type="gramStart"/>
+      <w:r>
+        <w:rPr>
+          <w:lang w:val="en-US"/>
+        </w:rPr>
+        <w:t>.</w:t>
       </w:r>
       <w:proofErr w:type="spellStart"/>
       <w:r>
@@ -5410,6 +5645,7 @@
         <w:t>ToArray</w:t>
       </w:r>
       <w:proofErr w:type="spellEnd"/>
+      <w:proofErr w:type="gramEnd"/>
       <w:r>
         <w:rPr>
           <w:lang w:val="en-US"/>
@@ -5451,7 +5687,21 @@
         <w:rPr>
           <w:lang w:val="en-US"/>
         </w:rPr>
-        <w:t xml:space="preserve">        public string Base64Decrypt(long[] message)</w:t>
+        <w:t xml:space="preserve">        public string Base64Decrypt(</w:t>
+      </w:r>
+      <w:proofErr w:type="gramStart"/>
+      <w:r>
+        <w:rPr>
+          <w:lang w:val="en-US"/>
+        </w:rPr>
+        <w:t>long[</w:t>
+      </w:r>
+      <w:proofErr w:type="gramEnd"/>
+      <w:r>
+        <w:rPr>
+          <w:lang w:val="en-US"/>
+        </w:rPr>
+        <w:t>] message)</w:t>
       </w:r>
     </w:p>
     <w:p>
@@ -5493,7 +5743,21 @@
         <w:rPr>
           <w:lang w:val="en-US"/>
         </w:rPr>
-        <w:t xml:space="preserve">                Encoding.UTF8.GetString(</w:t>
+        <w:t xml:space="preserve">                Encoding.UTF</w:t>
+      </w:r>
+      <w:proofErr w:type="gramStart"/>
+      <w:r>
+        <w:rPr>
+          <w:lang w:val="en-US"/>
+        </w:rPr>
+        <w:t>8.GetString</w:t>
+      </w:r>
+      <w:proofErr w:type="gramEnd"/>
+      <w:r>
+        <w:rPr>
+          <w:lang w:val="en-US"/>
+        </w:rPr>
+        <w:t>(</w:t>
       </w:r>
     </w:p>
     <w:p>
@@ -5510,6 +5774,7 @@
         <w:t xml:space="preserve">                    </w:t>
       </w:r>
       <w:proofErr w:type="spellStart"/>
+      <w:proofErr w:type="gramStart"/>
       <w:r>
         <w:rPr>
           <w:lang w:val="en-US"/>
@@ -5517,6 +5782,7 @@
         <w:t>message.Select</w:t>
       </w:r>
       <w:proofErr w:type="spellEnd"/>
+      <w:proofErr w:type="gramEnd"/>
       <w:r>
         <w:rPr>
           <w:lang w:val="en-US"/>
@@ -5627,7 +5893,21 @@
         <w:rPr>
           <w:lang w:val="en-US"/>
         </w:rPr>
-        <w:t xml:space="preserve"> Sign(string message)</w:t>
+        <w:t xml:space="preserve"> </w:t>
+      </w:r>
+      <w:proofErr w:type="gramStart"/>
+      <w:r>
+        <w:rPr>
+          <w:lang w:val="en-US"/>
+        </w:rPr>
+        <w:t>Sign(</w:t>
+      </w:r>
+      <w:proofErr w:type="gramEnd"/>
+      <w:r>
+        <w:rPr>
+          <w:lang w:val="en-US"/>
+        </w:rPr>
+        <w:t>string message)</w:t>
       </w:r>
     </w:p>
     <w:p>
@@ -5711,12 +5991,29 @@
         <w:rPr>
           <w:lang w:val="en-US"/>
         </w:rPr>
-        <w:t xml:space="preserve">                Hash = Base64Encrypt(SHA1.Hash(message))</w:t>
-      </w:r>
-    </w:p>
-    <w:p>
-      <w:pPr>
-        <w:pStyle w:val="Code"/>
+        <w:t xml:space="preserve">                Hash = Base64</w:t>
+      </w:r>
+      <w:proofErr w:type="gramStart"/>
+      <w:r>
+        <w:rPr>
+          <w:lang w:val="en-US"/>
+        </w:rPr>
+        <w:t>Encrypt(</w:t>
+      </w:r>
+      <w:proofErr w:type="gramEnd"/>
+      <w:r>
+        <w:rPr>
+          <w:lang w:val="en-US"/>
+        </w:rPr>
+        <w:t>SHA1.Hash(message))</w:t>
+      </w:r>
+    </w:p>
+    <w:p>
+      <w:pPr>
+        <w:pStyle w:val="Code"/>
+        <w:rPr>
+          <w:lang w:val="en-US"/>
+        </w:rPr>
       </w:pPr>
       <w:r>
         <w:rPr>
@@ -5725,6 +6022,9 @@
         <w:t xml:space="preserve">            </w:t>
       </w:r>
       <w:r>
+        <w:rPr>
+          <w:lang w:val="en-US"/>
+        </w:rPr>
         <w:t>};</w:t>
       </w:r>
     </w:p>
@@ -5736,6 +6036,9 @@
         </w:rPr>
       </w:pPr>
       <w:r>
+        <w:rPr>
+          <w:lang w:val="en-US"/>
+        </w:rPr>
         <w:t xml:space="preserve">        </w:t>
       </w:r>
       <w:r>
@@ -5764,9 +6067,17 @@
         <w:rPr>
           <w:lang w:val="en-US"/>
         </w:rPr>
-        <w:t xml:space="preserve">        public bool Verify(</w:t>
-      </w:r>
-      <w:proofErr w:type="spellStart"/>
+        <w:t xml:space="preserve">        public bool </w:t>
+      </w:r>
+      <w:proofErr w:type="gramStart"/>
+      <w:r>
+        <w:rPr>
+          <w:lang w:val="en-US"/>
+        </w:rPr>
+        <w:t>Verify(</w:t>
+      </w:r>
+      <w:proofErr w:type="spellStart"/>
+      <w:proofErr w:type="gramEnd"/>
       <w:r>
         <w:rPr>
           <w:lang w:val="en-US"/>
@@ -5876,9 +6187,17 @@
         <w:rPr>
           <w:lang w:val="en-US"/>
         </w:rPr>
-        <w:t xml:space="preserve"> = Base64Decrypt(</w:t>
-      </w:r>
-      <w:proofErr w:type="spellStart"/>
+        <w:t xml:space="preserve"> = Base64</w:t>
+      </w:r>
+      <w:proofErr w:type="gramStart"/>
+      <w:r>
+        <w:rPr>
+          <w:lang w:val="en-US"/>
+        </w:rPr>
+        <w:t>Decrypt(</w:t>
+      </w:r>
+      <w:proofErr w:type="spellStart"/>
+      <w:proofErr w:type="gramEnd"/>
       <w:r>
         <w:rPr>
           <w:lang w:val="en-US"/>
@@ -5904,6 +6223,9 @@
     <w:p>
       <w:pPr>
         <w:pStyle w:val="Code"/>
+        <w:rPr>
+          <w:lang w:val="en-US"/>
+        </w:rPr>
       </w:pPr>
       <w:r>
         <w:rPr>
@@ -5911,360 +6233,673 @@
         </w:rPr>
         <w:t xml:space="preserve">            </w:t>
       </w:r>
-      <w:proofErr w:type="spellStart"/>
-      <w:r>
-        <w:t>return</w:t>
-      </w:r>
-      <w:proofErr w:type="spellEnd"/>
-      <w:r>
+      <w:r>
+        <w:rPr>
+          <w:lang w:val="en-US"/>
+        </w:rPr>
+        <w:t xml:space="preserve">return </w:t>
+      </w:r>
+      <w:proofErr w:type="spellStart"/>
+      <w:r>
+        <w:rPr>
+          <w:lang w:val="en-US"/>
+        </w:rPr>
+        <w:t>messageHash</w:t>
+      </w:r>
+      <w:proofErr w:type="spellEnd"/>
+      <w:r>
+        <w:rPr>
+          <w:lang w:val="en-US"/>
+        </w:rPr>
+        <w:t xml:space="preserve"> == </w:t>
+      </w:r>
+      <w:proofErr w:type="spellStart"/>
+      <w:r>
+        <w:rPr>
+          <w:lang w:val="en-US"/>
+        </w:rPr>
+        <w:t>decryptedHash</w:t>
+      </w:r>
+      <w:proofErr w:type="spellEnd"/>
+      <w:r>
+        <w:rPr>
+          <w:lang w:val="en-US"/>
+        </w:rPr>
+        <w:t>;</w:t>
+      </w:r>
+    </w:p>
+    <w:p>
+      <w:pPr>
+        <w:pStyle w:val="Code"/>
+        <w:rPr>
+          <w:lang w:val="en-US"/>
+        </w:rPr>
+      </w:pPr>
+      <w:r>
+        <w:rPr>
+          <w:lang w:val="en-US"/>
+        </w:rPr>
+        <w:t xml:space="preserve">        }</w:t>
+      </w:r>
+    </w:p>
+    <w:p>
+      <w:pPr>
+        <w:pStyle w:val="Code"/>
+        <w:rPr>
+          <w:lang w:val="en-US"/>
+        </w:rPr>
+      </w:pPr>
+      <w:r>
+        <w:rPr>
+          <w:lang w:val="en-US"/>
+        </w:rPr>
+        <w:t xml:space="preserve">    }</w:t>
+      </w:r>
+    </w:p>
+    <w:p>
+      <w:pPr>
+        <w:pStyle w:val="Code"/>
+        <w:rPr>
+          <w:lang w:val="en-US"/>
+        </w:rPr>
+      </w:pPr>
+      <w:r>
+        <w:rPr>
+          <w:lang w:val="en-US"/>
+        </w:rPr>
+        <w:t>}</w:t>
+      </w:r>
+    </w:p>
+    <w:p>
+      <w:pPr>
+        <w:pStyle w:val="af4"/>
+        <w:rPr>
+          <w:lang w:val="en-US"/>
+        </w:rPr>
+      </w:pPr>
+      <w:r>
+        <w:t>Листинг</w:t>
+      </w:r>
+      <w:r>
+        <w:rPr>
+          <w:lang w:val="en-US"/>
+        </w:rPr>
         <w:t xml:space="preserve"> </w:t>
       </w:r>
-      <w:proofErr w:type="spellStart"/>
-      <w:r>
-        <w:t>messageHash</w:t>
-      </w:r>
-      <w:proofErr w:type="spellEnd"/>
-      <w:r>
-        <w:t xml:space="preserve"> == </w:t>
-      </w:r>
-      <w:proofErr w:type="spellStart"/>
-      <w:r>
-        <w:t>decryptedHash</w:t>
-      </w:r>
-      <w:proofErr w:type="spellEnd"/>
-      <w:r>
+      <w:r>
+        <w:rPr>
+          <w:lang w:val="en-US"/>
+        </w:rPr>
+        <w:t>1</w:t>
+      </w:r>
+      <w:r>
+        <w:rPr>
+          <w:lang w:val="en-US"/>
+        </w:rPr>
+        <w:t xml:space="preserve"> – </w:t>
+      </w:r>
+      <w:r>
+        <w:t>Код</w:t>
+      </w:r>
+      <w:r>
+        <w:rPr>
+          <w:lang w:val="en-US"/>
+        </w:rPr>
+        <w:t xml:space="preserve"> </w:t>
+      </w:r>
+      <w:r>
+        <w:t>алгоритма</w:t>
+      </w:r>
+      <w:r>
+        <w:rPr>
+          <w:lang w:val="en-US"/>
+        </w:rPr>
+        <w:t xml:space="preserve"> </w:t>
+      </w:r>
+      <w:r>
+        <w:rPr>
+          <w:lang w:val="en-US"/>
+        </w:rPr>
+        <w:t>RSA</w:t>
+      </w:r>
+    </w:p>
+    <w:p>
+      <w:pPr>
+        <w:pStyle w:val="Code"/>
+        <w:rPr>
+          <w:lang w:val="en-US"/>
+        </w:rPr>
+      </w:pPr>
+      <w:r>
+        <w:rPr>
+          <w:lang w:val="en-US"/>
+        </w:rPr>
+        <w:t xml:space="preserve">using </w:t>
+      </w:r>
+      <w:proofErr w:type="spellStart"/>
+      <w:r>
+        <w:rPr>
+          <w:lang w:val="en-US"/>
+        </w:rPr>
+        <w:t>System.Numerics</w:t>
+      </w:r>
+      <w:proofErr w:type="spellEnd"/>
+      <w:r>
+        <w:rPr>
+          <w:lang w:val="en-US"/>
+        </w:rPr>
         <w:t>;</w:t>
       </w:r>
     </w:p>
     <w:p>
       <w:pPr>
         <w:pStyle w:val="Code"/>
-      </w:pPr>
-      <w:r>
+        <w:rPr>
+          <w:lang w:val="en-US"/>
+        </w:rPr>
+      </w:pPr>
+      <w:r>
+        <w:rPr>
+          <w:lang w:val="en-US"/>
+        </w:rPr>
+        <w:t xml:space="preserve">using </w:t>
+      </w:r>
+      <w:proofErr w:type="spellStart"/>
+      <w:r>
+        <w:rPr>
+          <w:lang w:val="en-US"/>
+        </w:rPr>
+        <w:t>System.Text</w:t>
+      </w:r>
+      <w:proofErr w:type="spellEnd"/>
+      <w:r>
+        <w:rPr>
+          <w:lang w:val="en-US"/>
+        </w:rPr>
+        <w:t>;</w:t>
+      </w:r>
+    </w:p>
+    <w:p>
+      <w:pPr>
+        <w:pStyle w:val="Code"/>
+        <w:rPr>
+          <w:lang w:val="en-US"/>
+        </w:rPr>
+      </w:pPr>
+      <w:r>
+        <w:rPr>
+          <w:lang w:val="en-US"/>
+        </w:rPr>
+        <w:t>using Lab10.Encoders;</w:t>
+      </w:r>
+    </w:p>
+    <w:p>
+      <w:pPr>
+        <w:pStyle w:val="Code"/>
+        <w:rPr>
+          <w:lang w:val="en-US"/>
+        </w:rPr>
+      </w:pPr>
+      <w:r>
+        <w:rPr>
+          <w:lang w:val="en-US"/>
+        </w:rPr>
+        <w:t>using Lab10.ExtensionMethods;</w:t>
+      </w:r>
+    </w:p>
+    <w:p>
+      <w:pPr>
+        <w:pStyle w:val="Code"/>
+        <w:rPr>
+          <w:lang w:val="en-US"/>
+        </w:rPr>
+      </w:pPr>
+      <w:r>
+        <w:rPr>
+          <w:lang w:val="en-US"/>
+        </w:rPr>
+        <w:t xml:space="preserve">using </w:t>
+      </w:r>
+      <w:proofErr w:type="gramStart"/>
+      <w:r>
+        <w:rPr>
+          <w:lang w:val="en-US"/>
+        </w:rPr>
+        <w:t>Lab10.Generators.PrimeGenerator</w:t>
+      </w:r>
+      <w:proofErr w:type="gramEnd"/>
+      <w:r>
+        <w:rPr>
+          <w:lang w:val="en-US"/>
+        </w:rPr>
+        <w:t>;</w:t>
+      </w:r>
+    </w:p>
+    <w:p>
+      <w:pPr>
+        <w:pStyle w:val="Code"/>
+        <w:rPr>
+          <w:lang w:val="en-US"/>
+        </w:rPr>
+      </w:pPr>
+      <w:r>
+        <w:rPr>
+          <w:lang w:val="en-US"/>
+        </w:rPr>
+        <w:t>using Lab10.Hash;</w:t>
+      </w:r>
+    </w:p>
+    <w:p>
+      <w:pPr>
+        <w:pStyle w:val="Code"/>
+        <w:rPr>
+          <w:lang w:val="en-US"/>
+        </w:rPr>
+      </w:pPr>
+    </w:p>
+    <w:p>
+      <w:pPr>
+        <w:pStyle w:val="Code"/>
+        <w:rPr>
+          <w:lang w:val="en-US"/>
+        </w:rPr>
+      </w:pPr>
+      <w:r>
+        <w:rPr>
+          <w:lang w:val="en-US"/>
+        </w:rPr>
+        <w:t>namespace Lab10.ElGamal</w:t>
+      </w:r>
+    </w:p>
+    <w:p>
+      <w:pPr>
+        <w:pStyle w:val="Code"/>
+        <w:rPr>
+          <w:lang w:val="en-US"/>
+        </w:rPr>
+      </w:pPr>
+      <w:r>
+        <w:rPr>
+          <w:lang w:val="en-US"/>
+        </w:rPr>
+        <w:t>{</w:t>
+      </w:r>
+    </w:p>
+    <w:p>
+      <w:pPr>
+        <w:pStyle w:val="Code"/>
+        <w:rPr>
+          <w:lang w:val="en-US"/>
+        </w:rPr>
+      </w:pPr>
+      <w:r>
+        <w:rPr>
+          <w:lang w:val="en-US"/>
+        </w:rPr>
+        <w:t xml:space="preserve">    public class ElGamal</w:t>
+      </w:r>
+    </w:p>
+    <w:p>
+      <w:pPr>
+        <w:pStyle w:val="Code"/>
+        <w:rPr>
+          <w:lang w:val="en-US"/>
+        </w:rPr>
+      </w:pPr>
+      <w:r>
+        <w:rPr>
+          <w:lang w:val="en-US"/>
+        </w:rPr>
+        <w:t xml:space="preserve">    {</w:t>
+      </w:r>
+    </w:p>
+    <w:p>
+      <w:pPr>
+        <w:pStyle w:val="Code"/>
+        <w:rPr>
+          <w:lang w:val="en-US"/>
+        </w:rPr>
+      </w:pPr>
+      <w:r>
+        <w:rPr>
+          <w:lang w:val="en-US"/>
+        </w:rPr>
+        <w:t xml:space="preserve">        public long P </w:t>
+      </w:r>
+      <w:proofErr w:type="gramStart"/>
+      <w:r>
+        <w:rPr>
+          <w:lang w:val="en-US"/>
+        </w:rPr>
+        <w:t>{ get</w:t>
+      </w:r>
+      <w:proofErr w:type="gramEnd"/>
+      <w:r>
+        <w:rPr>
+          <w:lang w:val="en-US"/>
+        </w:rPr>
+        <w:t>; private set; } // part of public key (random prime number)</w:t>
+      </w:r>
+    </w:p>
+    <w:p>
+      <w:pPr>
+        <w:pStyle w:val="Code"/>
+        <w:rPr>
+          <w:lang w:val="en-US"/>
+        </w:rPr>
+      </w:pPr>
+      <w:r>
+        <w:rPr>
+          <w:lang w:val="en-US"/>
+        </w:rPr>
+        <w:lastRenderedPageBreak/>
+        <w:t xml:space="preserve">        public long Q </w:t>
+      </w:r>
+      <w:proofErr w:type="gramStart"/>
+      <w:r>
+        <w:rPr>
+          <w:lang w:val="en-US"/>
+        </w:rPr>
+        <w:t>{ get</w:t>
+      </w:r>
+      <w:proofErr w:type="gramEnd"/>
+      <w:r>
+        <w:rPr>
+          <w:lang w:val="en-US"/>
+        </w:rPr>
+        <w:t>; private set; } // part of public key (primitive root of P)</w:t>
+      </w:r>
+    </w:p>
+    <w:p>
+      <w:pPr>
+        <w:pStyle w:val="Code"/>
+        <w:rPr>
+          <w:lang w:val="en-US"/>
+        </w:rPr>
+      </w:pPr>
+      <w:r>
+        <w:rPr>
+          <w:lang w:val="en-US"/>
+        </w:rPr>
+        <w:t xml:space="preserve">        public long Y </w:t>
+      </w:r>
+      <w:proofErr w:type="gramStart"/>
+      <w:r>
+        <w:rPr>
+          <w:lang w:val="en-US"/>
+        </w:rPr>
+        <w:t>{ get</w:t>
+      </w:r>
+      <w:proofErr w:type="gramEnd"/>
+      <w:r>
+        <w:rPr>
+          <w:lang w:val="en-US"/>
+        </w:rPr>
+        <w:t>; private set; } // part of public key</w:t>
+      </w:r>
+    </w:p>
+    <w:p>
+      <w:pPr>
+        <w:pStyle w:val="Code"/>
+        <w:rPr>
+          <w:lang w:val="en-US"/>
+        </w:rPr>
+      </w:pPr>
+      <w:r>
+        <w:rPr>
+          <w:lang w:val="en-US"/>
+        </w:rPr>
+        <w:t xml:space="preserve">        private </w:t>
+      </w:r>
+      <w:proofErr w:type="spellStart"/>
+      <w:r>
+        <w:rPr>
+          <w:lang w:val="en-US"/>
+        </w:rPr>
+        <w:t>readonly</w:t>
+      </w:r>
+      <w:proofErr w:type="spellEnd"/>
+      <w:r>
+        <w:rPr>
+          <w:lang w:val="en-US"/>
+        </w:rPr>
+        <w:t xml:space="preserve"> long X; // private key</w:t>
+      </w:r>
+    </w:p>
+    <w:p>
+      <w:pPr>
+        <w:pStyle w:val="Code"/>
+        <w:rPr>
+          <w:lang w:val="en-US"/>
+        </w:rPr>
+      </w:pPr>
+    </w:p>
+    <w:p>
+      <w:pPr>
+        <w:pStyle w:val="Code"/>
+        <w:rPr>
+          <w:lang w:val="en-US"/>
+        </w:rPr>
+      </w:pPr>
+      <w:r>
+        <w:rPr>
+          <w:lang w:val="en-US"/>
+        </w:rPr>
+        <w:t xml:space="preserve">        public </w:t>
+      </w:r>
+      <w:proofErr w:type="gramStart"/>
+      <w:r>
+        <w:rPr>
+          <w:lang w:val="en-US"/>
+        </w:rPr>
+        <w:t>ElGamal(</w:t>
+      </w:r>
+      <w:proofErr w:type="gramEnd"/>
+      <w:r>
+        <w:rPr>
+          <w:lang w:val="en-US"/>
+        </w:rPr>
+        <w:t>)</w:t>
+      </w:r>
+    </w:p>
+    <w:p>
+      <w:pPr>
+        <w:pStyle w:val="Code"/>
+        <w:rPr>
+          <w:lang w:val="en-US"/>
+        </w:rPr>
+      </w:pPr>
+      <w:r>
+        <w:rPr>
+          <w:lang w:val="en-US"/>
+        </w:rPr>
+        <w:t xml:space="preserve">        {</w:t>
+      </w:r>
+    </w:p>
+    <w:p>
+      <w:pPr>
+        <w:pStyle w:val="Code"/>
+        <w:rPr>
+          <w:lang w:val="en-US"/>
+        </w:rPr>
+      </w:pPr>
+      <w:r>
+        <w:rPr>
+          <w:lang w:val="en-US"/>
+        </w:rPr>
+        <w:t xml:space="preserve">            P = </w:t>
+      </w:r>
+      <w:proofErr w:type="spellStart"/>
+      <w:r>
+        <w:rPr>
+          <w:lang w:val="en-US"/>
+        </w:rPr>
+        <w:t>PrimeGenerator.GetRandomPrime</w:t>
+      </w:r>
+      <w:proofErr w:type="spellEnd"/>
+      <w:r>
+        <w:rPr>
+          <w:lang w:val="en-US"/>
+        </w:rPr>
+        <w:t>();</w:t>
+      </w:r>
+    </w:p>
+    <w:p>
+      <w:pPr>
+        <w:pStyle w:val="Code"/>
+        <w:rPr>
+          <w:lang w:val="en-US"/>
+        </w:rPr>
+      </w:pPr>
+      <w:r>
+        <w:rPr>
+          <w:lang w:val="en-US"/>
+        </w:rPr>
+        <w:t xml:space="preserve">            Q = </w:t>
+      </w:r>
+      <w:proofErr w:type="spellStart"/>
+      <w:proofErr w:type="gramStart"/>
+      <w:r>
+        <w:rPr>
+          <w:lang w:val="en-US"/>
+        </w:rPr>
+        <w:t>P.GetPrimitiveRoot</w:t>
+      </w:r>
+      <w:proofErr w:type="spellEnd"/>
+      <w:proofErr w:type="gramEnd"/>
+      <w:r>
+        <w:rPr>
+          <w:lang w:val="en-US"/>
+        </w:rPr>
+        <w:t>();</w:t>
+      </w:r>
+    </w:p>
+    <w:p>
+      <w:pPr>
+        <w:pStyle w:val="Code"/>
+        <w:rPr>
+          <w:lang w:val="en-US"/>
+        </w:rPr>
+      </w:pPr>
+      <w:r>
+        <w:rPr>
+          <w:lang w:val="en-US"/>
+        </w:rPr>
+        <w:t xml:space="preserve">            X = new </w:t>
+      </w:r>
+      <w:proofErr w:type="gramStart"/>
+      <w:r>
+        <w:rPr>
+          <w:lang w:val="en-US"/>
+        </w:rPr>
+        <w:t>Random(</w:t>
+      </w:r>
+      <w:proofErr w:type="gramEnd"/>
+      <w:r>
+        <w:rPr>
+          <w:lang w:val="en-US"/>
+        </w:rPr>
+        <w:t>).NextInt64(2, P - 1);</w:t>
+      </w:r>
+    </w:p>
+    <w:p>
+      <w:pPr>
+        <w:pStyle w:val="Code"/>
+        <w:rPr>
+          <w:lang w:val="en-US"/>
+        </w:rPr>
+      </w:pPr>
+      <w:r>
+        <w:rPr>
+          <w:lang w:val="en-US"/>
+        </w:rPr>
+        <w:t xml:space="preserve">            Y = (long)</w:t>
+      </w:r>
+      <w:proofErr w:type="spellStart"/>
+      <w:r>
+        <w:rPr>
+          <w:lang w:val="en-US"/>
+        </w:rPr>
+        <w:t>BigInteger.ModPow</w:t>
+      </w:r>
+      <w:proofErr w:type="spellEnd"/>
+      <w:r>
+        <w:rPr>
+          <w:lang w:val="en-US"/>
+        </w:rPr>
+        <w:t>(Q, X, P);</w:t>
+      </w:r>
+    </w:p>
+    <w:p>
+      <w:pPr>
+        <w:pStyle w:val="Code"/>
+        <w:rPr>
+          <w:lang w:val="en-US"/>
+        </w:rPr>
+      </w:pPr>
+      <w:r>
+        <w:rPr>
+          <w:lang w:val="en-US"/>
+        </w:rPr>
         <w:t xml:space="preserve">        }</w:t>
       </w:r>
     </w:p>
     <w:p>
       <w:pPr>
         <w:pStyle w:val="Code"/>
-      </w:pPr>
-      <w:r>
-        <w:t xml:space="preserve">    }</w:t>
-      </w:r>
-    </w:p>
-    <w:p>
-      <w:pPr>
-        <w:pStyle w:val="Code"/>
-      </w:pPr>
-      <w:r>
-        <w:t>}</w:t>
-      </w:r>
-    </w:p>
-    <w:p>
-      <w:pPr>
-        <w:pStyle w:val="af4"/>
-        <w:rPr>
-          <w:lang w:val="en-US"/>
-        </w:rPr>
-      </w:pPr>
-      <w:r>
-        <w:t>Листинг</w:t>
-      </w:r>
-      <w:r>
-        <w:t xml:space="preserve"> </w:t>
-      </w:r>
-      <w:r>
-        <w:t>1</w:t>
-      </w:r>
-      <w:r>
-        <w:t xml:space="preserve"> – </w:t>
-      </w:r>
-      <w:r>
-        <w:t>Код</w:t>
-      </w:r>
-      <w:r>
-        <w:t xml:space="preserve"> </w:t>
-      </w:r>
-      <w:r>
-        <w:t>алгоритма</w:t>
-      </w:r>
-      <w:r>
-        <w:t xml:space="preserve"> </w:t>
-      </w:r>
-      <w:r>
-        <w:rPr>
-          <w:lang w:val="en-US"/>
-        </w:rPr>
-        <w:t>RSA</w:t>
-      </w:r>
-    </w:p>
-    <w:p>
-      <w:pPr>
-        <w:pStyle w:val="Code"/>
-        <w:rPr>
-          <w:lang w:val="en-US"/>
-        </w:rPr>
-      </w:pPr>
-      <w:r>
-        <w:rPr>
-          <w:lang w:val="en-US"/>
-        </w:rPr>
-        <w:t xml:space="preserve">using </w:t>
-      </w:r>
-      <w:proofErr w:type="spellStart"/>
-      <w:r>
-        <w:rPr>
-          <w:lang w:val="en-US"/>
-        </w:rPr>
-        <w:t>System.Numerics</w:t>
-      </w:r>
-      <w:proofErr w:type="spellEnd"/>
-      <w:r>
-        <w:rPr>
-          <w:lang w:val="en-US"/>
-        </w:rPr>
-        <w:t>;</w:t>
-      </w:r>
-    </w:p>
-    <w:p>
-      <w:pPr>
-        <w:pStyle w:val="Code"/>
-        <w:rPr>
-          <w:lang w:val="en-US"/>
-        </w:rPr>
-      </w:pPr>
-      <w:r>
-        <w:rPr>
-          <w:lang w:val="en-US"/>
-        </w:rPr>
-        <w:t xml:space="preserve">using </w:t>
-      </w:r>
-      <w:proofErr w:type="spellStart"/>
-      <w:r>
-        <w:rPr>
-          <w:lang w:val="en-US"/>
-        </w:rPr>
-        <w:t>System.Text</w:t>
-      </w:r>
-      <w:proofErr w:type="spellEnd"/>
-      <w:r>
-        <w:rPr>
-          <w:lang w:val="en-US"/>
-        </w:rPr>
-        <w:t>;</w:t>
-      </w:r>
-    </w:p>
-    <w:p>
-      <w:pPr>
-        <w:pStyle w:val="Code"/>
-        <w:rPr>
-          <w:lang w:val="en-US"/>
-        </w:rPr>
-      </w:pPr>
-      <w:r>
-        <w:rPr>
-          <w:lang w:val="en-US"/>
-        </w:rPr>
-        <w:t>using Lab10.Encoders;</w:t>
-      </w:r>
-    </w:p>
-    <w:p>
-      <w:pPr>
-        <w:pStyle w:val="Code"/>
-        <w:rPr>
-          <w:lang w:val="en-US"/>
-        </w:rPr>
-      </w:pPr>
-      <w:r>
-        <w:rPr>
-          <w:lang w:val="en-US"/>
-        </w:rPr>
-        <w:t>using Lab10.ExtensionMethods;</w:t>
-      </w:r>
-    </w:p>
-    <w:p>
-      <w:pPr>
-        <w:pStyle w:val="Code"/>
-        <w:rPr>
-          <w:lang w:val="en-US"/>
-        </w:rPr>
-      </w:pPr>
-      <w:r>
-        <w:rPr>
-          <w:lang w:val="en-US"/>
-        </w:rPr>
-        <w:t>using Lab10.Generators.PrimeGenerator;</w:t>
-      </w:r>
-    </w:p>
-    <w:p>
-      <w:pPr>
-        <w:pStyle w:val="Code"/>
-        <w:rPr>
-          <w:lang w:val="en-US"/>
-        </w:rPr>
-      </w:pPr>
-      <w:r>
-        <w:rPr>
-          <w:lang w:val="en-US"/>
-        </w:rPr>
-        <w:t>using Lab10.Hash;</w:t>
-      </w:r>
-    </w:p>
-    <w:p>
-      <w:pPr>
-        <w:pStyle w:val="Code"/>
-        <w:rPr>
-          <w:lang w:val="en-US"/>
-        </w:rPr>
-      </w:pPr>
-    </w:p>
-    <w:p>
-      <w:pPr>
-        <w:pStyle w:val="Code"/>
-        <w:rPr>
-          <w:lang w:val="en-US"/>
-        </w:rPr>
-      </w:pPr>
-      <w:r>
-        <w:rPr>
-          <w:lang w:val="en-US"/>
-        </w:rPr>
-        <w:t>namespace Lab10.ElGamal</w:t>
-      </w:r>
-    </w:p>
-    <w:p>
-      <w:pPr>
-        <w:pStyle w:val="Code"/>
-        <w:rPr>
-          <w:lang w:val="en-US"/>
-        </w:rPr>
-      </w:pPr>
-      <w:r>
-        <w:rPr>
-          <w:lang w:val="en-US"/>
-        </w:rPr>
-        <w:t>{</w:t>
-      </w:r>
-    </w:p>
-    <w:p>
-      <w:pPr>
-        <w:pStyle w:val="Code"/>
-        <w:rPr>
-          <w:lang w:val="en-US"/>
-        </w:rPr>
-      </w:pPr>
-      <w:r>
-        <w:rPr>
-          <w:lang w:val="en-US"/>
-        </w:rPr>
-        <w:t xml:space="preserve">    public class ElGamal</w:t>
-      </w:r>
-    </w:p>
-    <w:p>
-      <w:pPr>
-        <w:pStyle w:val="Code"/>
-        <w:rPr>
-          <w:lang w:val="en-US"/>
-        </w:rPr>
-      </w:pPr>
-      <w:r>
-        <w:rPr>
-          <w:lang w:val="en-US"/>
-        </w:rPr>
-        <w:t xml:space="preserve">    {</w:t>
-      </w:r>
-    </w:p>
-    <w:p>
-      <w:pPr>
-        <w:pStyle w:val="Code"/>
-        <w:rPr>
-          <w:lang w:val="en-US"/>
-        </w:rPr>
-      </w:pPr>
-      <w:r>
-        <w:rPr>
-          <w:lang w:val="en-US"/>
-        </w:rPr>
-        <w:t xml:space="preserve">        public long P { get; private set; } // part of public key (random prime number)</w:t>
-      </w:r>
-    </w:p>
-    <w:p>
-      <w:pPr>
-        <w:pStyle w:val="Code"/>
-        <w:rPr>
-          <w:lang w:val="en-US"/>
-        </w:rPr>
-      </w:pPr>
-      <w:r>
-        <w:rPr>
-          <w:lang w:val="en-US"/>
-        </w:rPr>
-        <w:lastRenderedPageBreak/>
-        <w:t xml:space="preserve">        public long Q { get; private set; } // part of public key (primitive root of P)</w:t>
-      </w:r>
-    </w:p>
-    <w:p>
-      <w:pPr>
-        <w:pStyle w:val="Code"/>
-        <w:rPr>
-          <w:lang w:val="en-US"/>
-        </w:rPr>
-      </w:pPr>
-      <w:r>
-        <w:rPr>
-          <w:lang w:val="en-US"/>
-        </w:rPr>
-        <w:t xml:space="preserve">        public long Y { get; private set; } // part of public key</w:t>
-      </w:r>
-    </w:p>
-    <w:p>
-      <w:pPr>
-        <w:pStyle w:val="Code"/>
-        <w:rPr>
-          <w:lang w:val="en-US"/>
-        </w:rPr>
-      </w:pPr>
-      <w:r>
-        <w:rPr>
-          <w:lang w:val="en-US"/>
-        </w:rPr>
-        <w:t xml:space="preserve">        private </w:t>
-      </w:r>
-      <w:proofErr w:type="spellStart"/>
-      <w:r>
-        <w:rPr>
-          <w:lang w:val="en-US"/>
-        </w:rPr>
-        <w:t>readonly</w:t>
-      </w:r>
-      <w:proofErr w:type="spellEnd"/>
-      <w:r>
-        <w:rPr>
-          <w:lang w:val="en-US"/>
-        </w:rPr>
-        <w:t xml:space="preserve"> long X; // private key</w:t>
-      </w:r>
-    </w:p>
-    <w:p>
-      <w:pPr>
-        <w:pStyle w:val="Code"/>
-        <w:rPr>
-          <w:lang w:val="en-US"/>
-        </w:rPr>
-      </w:pPr>
-    </w:p>
-    <w:p>
-      <w:pPr>
-        <w:pStyle w:val="Code"/>
-        <w:rPr>
-          <w:lang w:val="en-US"/>
-        </w:rPr>
-      </w:pPr>
-      <w:r>
-        <w:rPr>
-          <w:lang w:val="en-US"/>
-        </w:rPr>
-        <w:t xml:space="preserve">        public ElGamal()</w:t>
+        <w:rPr>
+          <w:lang w:val="en-US"/>
+        </w:rPr>
+      </w:pPr>
+    </w:p>
+    <w:p>
+      <w:pPr>
+        <w:pStyle w:val="Code"/>
+        <w:rPr>
+          <w:lang w:val="en-US"/>
+        </w:rPr>
+      </w:pPr>
+      <w:r>
+        <w:rPr>
+          <w:lang w:val="en-US"/>
+        </w:rPr>
+        <w:t xml:space="preserve">        public </w:t>
+      </w:r>
+      <w:proofErr w:type="spellStart"/>
+      <w:proofErr w:type="gramStart"/>
+      <w:r>
+        <w:rPr>
+          <w:lang w:val="en-US"/>
+        </w:rPr>
+        <w:t>ElGamalEncryptedByte</w:t>
+      </w:r>
+      <w:proofErr w:type="spellEnd"/>
+      <w:r>
+        <w:rPr>
+          <w:lang w:val="en-US"/>
+        </w:rPr>
+        <w:t>[</w:t>
+      </w:r>
+      <w:proofErr w:type="gramEnd"/>
+      <w:r>
+        <w:rPr>
+          <w:lang w:val="en-US"/>
+        </w:rPr>
+        <w:t xml:space="preserve">] </w:t>
+      </w:r>
+      <w:proofErr w:type="spellStart"/>
+      <w:r>
+        <w:rPr>
+          <w:lang w:val="en-US"/>
+        </w:rPr>
+        <w:t>AsciiEncrypt</w:t>
+      </w:r>
+      <w:proofErr w:type="spellEnd"/>
+      <w:r>
+        <w:rPr>
+          <w:lang w:val="en-US"/>
+        </w:rPr>
+        <w:t>(string message)</w:t>
       </w:r>
     </w:p>
     <w:p>
@@ -6292,7 +6927,65 @@
         <w:rPr>
           <w:lang w:val="en-US"/>
         </w:rPr>
-        <w:t xml:space="preserve">            P = </w:t>
+        <w:t xml:space="preserve">            return </w:t>
+      </w:r>
+      <w:proofErr w:type="spellStart"/>
+      <w:proofErr w:type="gramStart"/>
+      <w:r>
+        <w:rPr>
+          <w:lang w:val="en-US"/>
+        </w:rPr>
+        <w:t>Encoding.ASCII.GetBytes</w:t>
+      </w:r>
+      <w:proofErr w:type="spellEnd"/>
+      <w:proofErr w:type="gramEnd"/>
+      <w:r>
+        <w:rPr>
+          <w:lang w:val="en-US"/>
+        </w:rPr>
+        <w:t>(message)</w:t>
+      </w:r>
+    </w:p>
+    <w:p>
+      <w:pPr>
+        <w:pStyle w:val="Code"/>
+        <w:rPr>
+          <w:lang w:val="en-US"/>
+        </w:rPr>
+      </w:pPr>
+      <w:r>
+        <w:rPr>
+          <w:lang w:val="en-US"/>
+        </w:rPr>
+        <w:t xml:space="preserve">                </w:t>
+      </w:r>
+      <w:proofErr w:type="gramStart"/>
+      <w:r>
+        <w:rPr>
+          <w:lang w:val="en-US"/>
+        </w:rPr>
+        <w:t>.Select</w:t>
+      </w:r>
+      <w:proofErr w:type="gramEnd"/>
+      <w:r>
+        <w:rPr>
+          <w:lang w:val="en-US"/>
+        </w:rPr>
+        <w:t>(b =&gt; {</w:t>
+      </w:r>
+    </w:p>
+    <w:p>
+      <w:pPr>
+        <w:pStyle w:val="Code"/>
+        <w:rPr>
+          <w:lang w:val="en-US"/>
+        </w:rPr>
+      </w:pPr>
+      <w:r>
+        <w:rPr>
+          <w:lang w:val="en-US"/>
+        </w:rPr>
+        <w:t xml:space="preserve">                    long K = </w:t>
       </w:r>
       <w:proofErr w:type="spellStart"/>
       <w:r>
@@ -6320,16 +7013,152 @@
         <w:rPr>
           <w:lang w:val="en-US"/>
         </w:rPr>
-        <w:t xml:space="preserve">            Q = </w:t>
-      </w:r>
-      <w:proofErr w:type="spellStart"/>
-      <w:r>
-        <w:rPr>
-          <w:lang w:val="en-US"/>
-        </w:rPr>
-        <w:t>P.GetPrimitiveRoot</w:t>
-      </w:r>
-      <w:proofErr w:type="spellEnd"/>
+        <w:t xml:space="preserve">                    return new </w:t>
+      </w:r>
+      <w:proofErr w:type="spellStart"/>
+      <w:r>
+        <w:rPr>
+          <w:lang w:val="en-US"/>
+        </w:rPr>
+        <w:t>ElGamalEncryptedByte</w:t>
+      </w:r>
+      <w:proofErr w:type="spellEnd"/>
+    </w:p>
+    <w:p>
+      <w:pPr>
+        <w:pStyle w:val="Code"/>
+        <w:rPr>
+          <w:lang w:val="en-US"/>
+        </w:rPr>
+      </w:pPr>
+      <w:r>
+        <w:rPr>
+          <w:lang w:val="en-US"/>
+        </w:rPr>
+        <w:t xml:space="preserve">                    {</w:t>
+      </w:r>
+    </w:p>
+    <w:p>
+      <w:pPr>
+        <w:pStyle w:val="Code"/>
+        <w:rPr>
+          <w:lang w:val="en-US"/>
+        </w:rPr>
+      </w:pPr>
+      <w:r>
+        <w:rPr>
+          <w:lang w:val="en-US"/>
+        </w:rPr>
+        <w:t xml:space="preserve">                        A = (long)</w:t>
+      </w:r>
+      <w:proofErr w:type="spellStart"/>
+      <w:r>
+        <w:rPr>
+          <w:lang w:val="en-US"/>
+        </w:rPr>
+        <w:t>BigInteger.ModPow</w:t>
+      </w:r>
+      <w:proofErr w:type="spellEnd"/>
+      <w:r>
+        <w:rPr>
+          <w:lang w:val="en-US"/>
+        </w:rPr>
+        <w:t>(Q, K, P),</w:t>
+      </w:r>
+    </w:p>
+    <w:p>
+      <w:pPr>
+        <w:pStyle w:val="Code"/>
+        <w:rPr>
+          <w:lang w:val="en-US"/>
+        </w:rPr>
+      </w:pPr>
+      <w:r>
+        <w:rPr>
+          <w:lang w:val="en-US"/>
+        </w:rPr>
+        <w:t xml:space="preserve">                        B = (long</w:t>
+      </w:r>
+      <w:proofErr w:type="gramStart"/>
+      <w:r>
+        <w:rPr>
+          <w:lang w:val="en-US"/>
+        </w:rPr>
+        <w:t>)(</w:t>
+      </w:r>
+      <w:proofErr w:type="spellStart"/>
+      <w:proofErr w:type="gramEnd"/>
+      <w:r>
+        <w:rPr>
+          <w:lang w:val="en-US"/>
+        </w:rPr>
+        <w:t>BigInteger.ModPow</w:t>
+      </w:r>
+      <w:proofErr w:type="spellEnd"/>
+      <w:r>
+        <w:rPr>
+          <w:lang w:val="en-US"/>
+        </w:rPr>
+        <w:t>(Y, K, P) * b % P)</w:t>
+      </w:r>
+    </w:p>
+    <w:p>
+      <w:pPr>
+        <w:pStyle w:val="Code"/>
+        <w:rPr>
+          <w:lang w:val="en-US"/>
+        </w:rPr>
+      </w:pPr>
+      <w:r>
+        <w:rPr>
+          <w:lang w:val="en-US"/>
+        </w:rPr>
+        <w:t xml:space="preserve">                    };</w:t>
+      </w:r>
+    </w:p>
+    <w:p>
+      <w:pPr>
+        <w:pStyle w:val="Code"/>
+        <w:rPr>
+          <w:lang w:val="en-US"/>
+        </w:rPr>
+      </w:pPr>
+      <w:r>
+        <w:rPr>
+          <w:lang w:val="en-US"/>
+        </w:rPr>
+        <w:t xml:space="preserve">                })</w:t>
+      </w:r>
+    </w:p>
+    <w:p>
+      <w:pPr>
+        <w:pStyle w:val="Code"/>
+        <w:rPr>
+          <w:lang w:val="en-US"/>
+        </w:rPr>
+      </w:pPr>
+      <w:r>
+        <w:rPr>
+          <w:lang w:val="en-US"/>
+        </w:rPr>
+        <w:t xml:space="preserve">                </w:t>
+      </w:r>
+      <w:proofErr w:type="gramStart"/>
+      <w:r>
+        <w:rPr>
+          <w:lang w:val="en-US"/>
+        </w:rPr>
+        <w:t>.</w:t>
+      </w:r>
+      <w:proofErr w:type="spellStart"/>
+      <w:r>
+        <w:rPr>
+          <w:lang w:val="en-US"/>
+        </w:rPr>
+        <w:t>ToArray</w:t>
+      </w:r>
+      <w:proofErr w:type="spellEnd"/>
+      <w:proofErr w:type="gramEnd"/>
       <w:r>
         <w:rPr>
           <w:lang w:val="en-US"/>
@@ -6348,21 +7177,145 @@
         <w:rPr>
           <w:lang w:val="en-US"/>
         </w:rPr>
-        <w:t xml:space="preserve">            X = new Random().NextInt64(2, P - 1);</w:t>
-      </w:r>
-    </w:p>
-    <w:p>
-      <w:pPr>
-        <w:pStyle w:val="Code"/>
-        <w:rPr>
-          <w:lang w:val="en-US"/>
-        </w:rPr>
-      </w:pPr>
-      <w:r>
-        <w:rPr>
-          <w:lang w:val="en-US"/>
-        </w:rPr>
-        <w:t xml:space="preserve">            Y = (long)</w:t>
+        <w:t xml:space="preserve">        }</w:t>
+      </w:r>
+    </w:p>
+    <w:p>
+      <w:pPr>
+        <w:pStyle w:val="Code"/>
+        <w:rPr>
+          <w:lang w:val="en-US"/>
+        </w:rPr>
+      </w:pPr>
+    </w:p>
+    <w:p>
+      <w:pPr>
+        <w:pStyle w:val="Code"/>
+        <w:rPr>
+          <w:lang w:val="en-US"/>
+        </w:rPr>
+      </w:pPr>
+      <w:r>
+        <w:rPr>
+          <w:lang w:val="en-US"/>
+        </w:rPr>
+        <w:t xml:space="preserve">        public string </w:t>
+      </w:r>
+      <w:proofErr w:type="spellStart"/>
+      <w:proofErr w:type="gramStart"/>
+      <w:r>
+        <w:rPr>
+          <w:lang w:val="en-US"/>
+        </w:rPr>
+        <w:t>AsciiDecrypt</w:t>
+      </w:r>
+      <w:proofErr w:type="spellEnd"/>
+      <w:r>
+        <w:rPr>
+          <w:lang w:val="en-US"/>
+        </w:rPr>
+        <w:t>(</w:t>
+      </w:r>
+      <w:proofErr w:type="spellStart"/>
+      <w:proofErr w:type="gramEnd"/>
+      <w:r>
+        <w:rPr>
+          <w:lang w:val="en-US"/>
+        </w:rPr>
+        <w:t>ElGamalEncryptedByte</w:t>
+      </w:r>
+      <w:proofErr w:type="spellEnd"/>
+      <w:r>
+        <w:rPr>
+          <w:lang w:val="en-US"/>
+        </w:rPr>
+        <w:t>[] message)</w:t>
+      </w:r>
+    </w:p>
+    <w:p>
+      <w:pPr>
+        <w:pStyle w:val="Code"/>
+        <w:rPr>
+          <w:lang w:val="en-US"/>
+        </w:rPr>
+      </w:pPr>
+      <w:r>
+        <w:rPr>
+          <w:lang w:val="en-US"/>
+        </w:rPr>
+        <w:t xml:space="preserve">        {</w:t>
+      </w:r>
+    </w:p>
+    <w:p>
+      <w:pPr>
+        <w:pStyle w:val="Code"/>
+        <w:rPr>
+          <w:lang w:val="en-US"/>
+        </w:rPr>
+      </w:pPr>
+      <w:r>
+        <w:rPr>
+          <w:lang w:val="en-US"/>
+        </w:rPr>
+        <w:t xml:space="preserve">            return </w:t>
+      </w:r>
+      <w:proofErr w:type="spellStart"/>
+      <w:proofErr w:type="gramStart"/>
+      <w:r>
+        <w:rPr>
+          <w:lang w:val="en-US"/>
+        </w:rPr>
+        <w:t>Encoding.ASCII.GetString</w:t>
+      </w:r>
+      <w:proofErr w:type="spellEnd"/>
+      <w:proofErr w:type="gramEnd"/>
+      <w:r>
+        <w:rPr>
+          <w:lang w:val="en-US"/>
+        </w:rPr>
+        <w:t>(</w:t>
+      </w:r>
+    </w:p>
+    <w:p>
+      <w:pPr>
+        <w:pStyle w:val="Code"/>
+        <w:rPr>
+          <w:lang w:val="en-US"/>
+        </w:rPr>
+      </w:pPr>
+      <w:r>
+        <w:rPr>
+          <w:lang w:val="en-US"/>
+        </w:rPr>
+        <w:t xml:space="preserve">                message</w:t>
+      </w:r>
+    </w:p>
+    <w:p>
+      <w:pPr>
+        <w:pStyle w:val="Code"/>
+        <w:rPr>
+          <w:lang w:val="en-US"/>
+        </w:rPr>
+      </w:pPr>
+      <w:r>
+        <w:rPr>
+          <w:lang w:val="en-US"/>
+        </w:rPr>
+        <w:t xml:space="preserve">                    </w:t>
+      </w:r>
+      <w:proofErr w:type="gramStart"/>
+      <w:r>
+        <w:rPr>
+          <w:lang w:val="en-US"/>
+        </w:rPr>
+        <w:t>.Select</w:t>
+      </w:r>
+      <w:proofErr w:type="gramEnd"/>
+      <w:r>
+        <w:rPr>
+          <w:lang w:val="en-US"/>
+        </w:rPr>
+        <w:t>(b =&gt; (byte)(</w:t>
       </w:r>
       <w:proofErr w:type="spellStart"/>
       <w:r>
@@ -6376,7 +7329,85 @@
         <w:rPr>
           <w:lang w:val="en-US"/>
         </w:rPr>
-        <w:t>(Q, X, P);</w:t>
+        <w:t>(</w:t>
+      </w:r>
+      <w:proofErr w:type="spellStart"/>
+      <w:r>
+        <w:rPr>
+          <w:lang w:val="en-US"/>
+        </w:rPr>
+        <w:t>b.A</w:t>
+      </w:r>
+      <w:proofErr w:type="spellEnd"/>
+      <w:r>
+        <w:rPr>
+          <w:lang w:val="en-US"/>
+        </w:rPr>
+        <w:t xml:space="preserve">, P - 1 - X, P) * </w:t>
+      </w:r>
+      <w:proofErr w:type="spellStart"/>
+      <w:r>
+        <w:rPr>
+          <w:lang w:val="en-US"/>
+        </w:rPr>
+        <w:t>b.B</w:t>
+      </w:r>
+      <w:proofErr w:type="spellEnd"/>
+      <w:r>
+        <w:rPr>
+          <w:lang w:val="en-US"/>
+        </w:rPr>
+        <w:t xml:space="preserve"> % P))</w:t>
+      </w:r>
+    </w:p>
+    <w:p>
+      <w:pPr>
+        <w:pStyle w:val="Code"/>
+        <w:rPr>
+          <w:lang w:val="en-US"/>
+        </w:rPr>
+      </w:pPr>
+      <w:r>
+        <w:rPr>
+          <w:lang w:val="en-US"/>
+        </w:rPr>
+        <w:t xml:space="preserve">                    </w:t>
+      </w:r>
+      <w:proofErr w:type="gramStart"/>
+      <w:r>
+        <w:rPr>
+          <w:lang w:val="en-US"/>
+        </w:rPr>
+        <w:t>.</w:t>
+      </w:r>
+      <w:proofErr w:type="spellStart"/>
+      <w:r>
+        <w:rPr>
+          <w:lang w:val="en-US"/>
+        </w:rPr>
+        <w:t>ToArray</w:t>
+      </w:r>
+      <w:proofErr w:type="spellEnd"/>
+      <w:proofErr w:type="gramEnd"/>
+      <w:r>
+        <w:rPr>
+          <w:lang w:val="en-US"/>
+        </w:rPr>
+        <w:t>()</w:t>
+      </w:r>
+    </w:p>
+    <w:p>
+      <w:pPr>
+        <w:pStyle w:val="Code"/>
+        <w:rPr>
+          <w:lang w:val="en-US"/>
+        </w:rPr>
+      </w:pPr>
+      <w:r>
+        <w:rPr>
+          <w:lang w:val="en-US"/>
+        </w:rPr>
+        <w:t xml:space="preserve">            );</w:t>
       </w:r>
     </w:p>
     <w:p>
@@ -6415,6 +7446,7 @@
         <w:t xml:space="preserve">        public </w:t>
       </w:r>
       <w:proofErr w:type="spellStart"/>
+      <w:proofErr w:type="gramStart"/>
       <w:r>
         <w:rPr>
           <w:lang w:val="en-US"/>
@@ -6426,21 +7458,14 @@
         <w:rPr>
           <w:lang w:val="en-US"/>
         </w:rPr>
-        <w:t xml:space="preserve">[] </w:t>
-      </w:r>
-      <w:proofErr w:type="spellStart"/>
-      <w:r>
-        <w:rPr>
-          <w:lang w:val="en-US"/>
-        </w:rPr>
-        <w:t>AsciiEncrypt</w:t>
-      </w:r>
-      <w:proofErr w:type="spellEnd"/>
-      <w:r>
-        <w:rPr>
-          <w:lang w:val="en-US"/>
-        </w:rPr>
-        <w:t>(string message)</w:t>
+        <w:t>[</w:t>
+      </w:r>
+      <w:proofErr w:type="gramEnd"/>
+      <w:r>
+        <w:rPr>
+          <w:lang w:val="en-US"/>
+        </w:rPr>
+        <w:t>] Base64Encrypt(string message)</w:t>
       </w:r>
     </w:p>
     <w:p>
@@ -6468,521 +7493,49 @@
         <w:rPr>
           <w:lang w:val="en-US"/>
         </w:rPr>
-        <w:t xml:space="preserve">            return </w:t>
-      </w:r>
-      <w:proofErr w:type="spellStart"/>
-      <w:r>
-        <w:rPr>
-          <w:lang w:val="en-US"/>
-        </w:rPr>
-        <w:t>Encoding.ASCII.GetBytes</w:t>
-      </w:r>
-      <w:proofErr w:type="spellEnd"/>
-      <w:r>
-        <w:rPr>
-          <w:lang w:val="en-US"/>
-        </w:rPr>
-        <w:t>(message)</w:t>
-      </w:r>
-    </w:p>
-    <w:p>
-      <w:pPr>
-        <w:pStyle w:val="Code"/>
-        <w:rPr>
-          <w:lang w:val="en-US"/>
-        </w:rPr>
-      </w:pPr>
-      <w:r>
-        <w:rPr>
-          <w:lang w:val="en-US"/>
-        </w:rPr>
-        <w:t xml:space="preserve">                .Select(b =&gt; {</w:t>
-      </w:r>
-    </w:p>
-    <w:p>
-      <w:pPr>
-        <w:pStyle w:val="Code"/>
-        <w:rPr>
-          <w:lang w:val="en-US"/>
-        </w:rPr>
-      </w:pPr>
-      <w:r>
-        <w:rPr>
-          <w:lang w:val="en-US"/>
-        </w:rPr>
-        <w:t xml:space="preserve">                    long K = </w:t>
-      </w:r>
-      <w:proofErr w:type="spellStart"/>
-      <w:r>
-        <w:rPr>
-          <w:lang w:val="en-US"/>
-        </w:rPr>
-        <w:t>PrimeGenerator.GetRandomPrime</w:t>
-      </w:r>
-      <w:proofErr w:type="spellEnd"/>
-      <w:r>
-        <w:rPr>
-          <w:lang w:val="en-US"/>
-        </w:rPr>
-        <w:t>();</w:t>
-      </w:r>
-    </w:p>
-    <w:p>
-      <w:pPr>
-        <w:pStyle w:val="Code"/>
-        <w:rPr>
-          <w:lang w:val="en-US"/>
-        </w:rPr>
-      </w:pPr>
-      <w:r>
-        <w:rPr>
-          <w:lang w:val="en-US"/>
-        </w:rPr>
-        <w:t xml:space="preserve">                    return new </w:t>
-      </w:r>
-      <w:proofErr w:type="spellStart"/>
-      <w:r>
-        <w:rPr>
-          <w:lang w:val="en-US"/>
-        </w:rPr>
-        <w:t>ElGamalEncryptedByte</w:t>
-      </w:r>
-      <w:proofErr w:type="spellEnd"/>
-    </w:p>
-    <w:p>
-      <w:pPr>
-        <w:pStyle w:val="Code"/>
-        <w:rPr>
-          <w:lang w:val="en-US"/>
-        </w:rPr>
-      </w:pPr>
-      <w:r>
-        <w:rPr>
-          <w:lang w:val="en-US"/>
-        </w:rPr>
-        <w:t xml:space="preserve">                    {</w:t>
-      </w:r>
-    </w:p>
-    <w:p>
-      <w:pPr>
-        <w:pStyle w:val="Code"/>
-        <w:rPr>
-          <w:lang w:val="en-US"/>
-        </w:rPr>
-      </w:pPr>
-      <w:r>
-        <w:rPr>
-          <w:lang w:val="en-US"/>
-        </w:rPr>
-        <w:t xml:space="preserve">                        A = (long)</w:t>
-      </w:r>
-      <w:proofErr w:type="spellStart"/>
-      <w:r>
-        <w:rPr>
-          <w:lang w:val="en-US"/>
-        </w:rPr>
-        <w:t>BigInteger.ModPow</w:t>
-      </w:r>
-      <w:proofErr w:type="spellEnd"/>
-      <w:r>
-        <w:rPr>
-          <w:lang w:val="en-US"/>
-        </w:rPr>
-        <w:t>(Q, K, P),</w:t>
-      </w:r>
-    </w:p>
-    <w:p>
-      <w:pPr>
-        <w:pStyle w:val="Code"/>
-        <w:rPr>
-          <w:lang w:val="en-US"/>
-        </w:rPr>
-      </w:pPr>
-      <w:r>
-        <w:rPr>
-          <w:lang w:val="en-US"/>
-        </w:rPr>
-        <w:t xml:space="preserve">                        B = (long)(</w:t>
-      </w:r>
-      <w:proofErr w:type="spellStart"/>
-      <w:r>
-        <w:rPr>
-          <w:lang w:val="en-US"/>
-        </w:rPr>
-        <w:t>BigInteger.ModPow</w:t>
-      </w:r>
-      <w:proofErr w:type="spellEnd"/>
-      <w:r>
-        <w:rPr>
-          <w:lang w:val="en-US"/>
-        </w:rPr>
-        <w:t>(Y, K, P) * b % P)</w:t>
-      </w:r>
-    </w:p>
-    <w:p>
-      <w:pPr>
-        <w:pStyle w:val="Code"/>
-        <w:rPr>
-          <w:lang w:val="en-US"/>
-        </w:rPr>
-      </w:pPr>
-      <w:r>
-        <w:rPr>
-          <w:lang w:val="en-US"/>
-        </w:rPr>
-        <w:t xml:space="preserve">                    };</w:t>
-      </w:r>
-    </w:p>
-    <w:p>
-      <w:pPr>
-        <w:pStyle w:val="Code"/>
-        <w:rPr>
-          <w:lang w:val="en-US"/>
-        </w:rPr>
-      </w:pPr>
-      <w:r>
-        <w:rPr>
-          <w:lang w:val="en-US"/>
-        </w:rPr>
-        <w:t xml:space="preserve">                })</w:t>
-      </w:r>
-    </w:p>
-    <w:p>
-      <w:pPr>
-        <w:pStyle w:val="Code"/>
-        <w:rPr>
-          <w:lang w:val="en-US"/>
-        </w:rPr>
-      </w:pPr>
-      <w:r>
-        <w:rPr>
-          <w:lang w:val="en-US"/>
-        </w:rPr>
-        <w:t xml:space="preserve">                .</w:t>
-      </w:r>
-      <w:proofErr w:type="spellStart"/>
-      <w:r>
-        <w:rPr>
-          <w:lang w:val="en-US"/>
-        </w:rPr>
-        <w:t>ToArray</w:t>
-      </w:r>
-      <w:proofErr w:type="spellEnd"/>
-      <w:r>
-        <w:rPr>
-          <w:lang w:val="en-US"/>
-        </w:rPr>
-        <w:t>();</w:t>
-      </w:r>
-    </w:p>
-    <w:p>
-      <w:pPr>
-        <w:pStyle w:val="Code"/>
-        <w:rPr>
-          <w:lang w:val="en-US"/>
-        </w:rPr>
-      </w:pPr>
-      <w:r>
-        <w:rPr>
-          <w:lang w:val="en-US"/>
-        </w:rPr>
-        <w:t xml:space="preserve">        }</w:t>
-      </w:r>
-    </w:p>
-    <w:p>
-      <w:pPr>
-        <w:pStyle w:val="Code"/>
-        <w:rPr>
-          <w:lang w:val="en-US"/>
-        </w:rPr>
-      </w:pPr>
-    </w:p>
-    <w:p>
-      <w:pPr>
-        <w:pStyle w:val="Code"/>
-        <w:rPr>
-          <w:lang w:val="en-US"/>
-        </w:rPr>
-      </w:pPr>
-      <w:r>
-        <w:rPr>
-          <w:lang w:val="en-US"/>
-        </w:rPr>
-        <w:t xml:space="preserve">        public string </w:t>
-      </w:r>
-      <w:proofErr w:type="spellStart"/>
-      <w:r>
-        <w:rPr>
-          <w:lang w:val="en-US"/>
-        </w:rPr>
-        <w:t>AsciiDecrypt</w:t>
-      </w:r>
-      <w:proofErr w:type="spellEnd"/>
-      <w:r>
-        <w:rPr>
-          <w:lang w:val="en-US"/>
-        </w:rPr>
-        <w:t>(</w:t>
-      </w:r>
-      <w:proofErr w:type="spellStart"/>
-      <w:r>
-        <w:rPr>
-          <w:lang w:val="en-US"/>
-        </w:rPr>
-        <w:t>ElGamalEncryptedByte</w:t>
-      </w:r>
-      <w:proofErr w:type="spellEnd"/>
-      <w:r>
-        <w:rPr>
-          <w:lang w:val="en-US"/>
-        </w:rPr>
-        <w:t>[] message)</w:t>
-      </w:r>
-    </w:p>
-    <w:p>
-      <w:pPr>
-        <w:pStyle w:val="Code"/>
-        <w:rPr>
-          <w:lang w:val="en-US"/>
-        </w:rPr>
-      </w:pPr>
-      <w:r>
-        <w:rPr>
-          <w:lang w:val="en-US"/>
-        </w:rPr>
-        <w:t xml:space="preserve">        {</w:t>
-      </w:r>
-    </w:p>
-    <w:p>
-      <w:pPr>
-        <w:pStyle w:val="Code"/>
-        <w:rPr>
-          <w:lang w:val="en-US"/>
-        </w:rPr>
-      </w:pPr>
-      <w:r>
-        <w:rPr>
-          <w:lang w:val="en-US"/>
-        </w:rPr>
-        <w:t xml:space="preserve">            return </w:t>
-      </w:r>
-      <w:proofErr w:type="spellStart"/>
-      <w:r>
-        <w:rPr>
-          <w:lang w:val="en-US"/>
-        </w:rPr>
-        <w:t>Encoding.ASCII.GetString</w:t>
-      </w:r>
-      <w:proofErr w:type="spellEnd"/>
-      <w:r>
-        <w:rPr>
-          <w:lang w:val="en-US"/>
-        </w:rPr>
-        <w:t>(</w:t>
-      </w:r>
-    </w:p>
-    <w:p>
-      <w:pPr>
-        <w:pStyle w:val="Code"/>
-        <w:rPr>
-          <w:lang w:val="en-US"/>
-        </w:rPr>
-      </w:pPr>
-      <w:r>
-        <w:rPr>
-          <w:lang w:val="en-US"/>
-        </w:rPr>
-        <w:t xml:space="preserve">                message</w:t>
-      </w:r>
-    </w:p>
-    <w:p>
-      <w:pPr>
-        <w:pStyle w:val="Code"/>
-        <w:rPr>
-          <w:lang w:val="en-US"/>
-        </w:rPr>
-      </w:pPr>
-      <w:r>
-        <w:rPr>
-          <w:lang w:val="en-US"/>
-        </w:rPr>
-        <w:t xml:space="preserve">                    .Select(b =&gt; (byte)(</w:t>
-      </w:r>
-      <w:proofErr w:type="spellStart"/>
-      <w:r>
-        <w:rPr>
-          <w:lang w:val="en-US"/>
-        </w:rPr>
-        <w:t>BigInteger.ModPow</w:t>
-      </w:r>
-      <w:proofErr w:type="spellEnd"/>
-      <w:r>
-        <w:rPr>
-          <w:lang w:val="en-US"/>
-        </w:rPr>
-        <w:t>(</w:t>
-      </w:r>
-      <w:proofErr w:type="spellStart"/>
-      <w:r>
-        <w:rPr>
-          <w:lang w:val="en-US"/>
-        </w:rPr>
-        <w:t>b.A</w:t>
-      </w:r>
-      <w:proofErr w:type="spellEnd"/>
-      <w:r>
-        <w:rPr>
-          <w:lang w:val="en-US"/>
-        </w:rPr>
-        <w:t xml:space="preserve">, P - 1 - X, P) * </w:t>
-      </w:r>
-      <w:proofErr w:type="spellStart"/>
-      <w:r>
-        <w:rPr>
-          <w:lang w:val="en-US"/>
-        </w:rPr>
-        <w:t>b.B</w:t>
-      </w:r>
-      <w:proofErr w:type="spellEnd"/>
-      <w:r>
-        <w:rPr>
-          <w:lang w:val="en-US"/>
-        </w:rPr>
-        <w:t xml:space="preserve"> % P))</w:t>
-      </w:r>
-    </w:p>
-    <w:p>
-      <w:pPr>
-        <w:pStyle w:val="Code"/>
-        <w:rPr>
-          <w:lang w:val="en-US"/>
-        </w:rPr>
-      </w:pPr>
-      <w:r>
-        <w:rPr>
-          <w:lang w:val="en-US"/>
-        </w:rPr>
-        <w:t xml:space="preserve">                    .</w:t>
-      </w:r>
-      <w:proofErr w:type="spellStart"/>
-      <w:r>
-        <w:rPr>
-          <w:lang w:val="en-US"/>
-        </w:rPr>
-        <w:t>ToArray</w:t>
-      </w:r>
-      <w:proofErr w:type="spellEnd"/>
-      <w:r>
-        <w:rPr>
-          <w:lang w:val="en-US"/>
-        </w:rPr>
-        <w:t>()</w:t>
-      </w:r>
-    </w:p>
-    <w:p>
-      <w:pPr>
-        <w:pStyle w:val="Code"/>
-        <w:rPr>
-          <w:lang w:val="en-US"/>
-        </w:rPr>
-      </w:pPr>
-      <w:r>
-        <w:rPr>
-          <w:lang w:val="en-US"/>
-        </w:rPr>
-        <w:t xml:space="preserve">            );</w:t>
-      </w:r>
-    </w:p>
-    <w:p>
-      <w:pPr>
-        <w:pStyle w:val="Code"/>
-        <w:rPr>
-          <w:lang w:val="en-US"/>
-        </w:rPr>
-      </w:pPr>
-      <w:r>
-        <w:rPr>
-          <w:lang w:val="en-US"/>
-        </w:rPr>
-        <w:t xml:space="preserve">        }</w:t>
-      </w:r>
-    </w:p>
-    <w:p>
-      <w:pPr>
-        <w:pStyle w:val="Code"/>
-        <w:rPr>
-          <w:lang w:val="en-US"/>
-        </w:rPr>
-      </w:pPr>
-    </w:p>
-    <w:p>
-      <w:pPr>
-        <w:pStyle w:val="Code"/>
-        <w:rPr>
-          <w:lang w:val="en-US"/>
-        </w:rPr>
-      </w:pPr>
-      <w:r>
-        <w:rPr>
-          <w:lang w:val="en-US"/>
-        </w:rPr>
-        <w:t xml:space="preserve">        public </w:t>
-      </w:r>
-      <w:proofErr w:type="spellStart"/>
-      <w:r>
-        <w:rPr>
-          <w:lang w:val="en-US"/>
-        </w:rPr>
-        <w:t>ElGamalEncryptedByte</w:t>
-      </w:r>
-      <w:proofErr w:type="spellEnd"/>
-      <w:r>
-        <w:rPr>
-          <w:lang w:val="en-US"/>
-        </w:rPr>
-        <w:t>[] Base64Encrypt(string message)</w:t>
-      </w:r>
-    </w:p>
-    <w:p>
-      <w:pPr>
-        <w:pStyle w:val="Code"/>
-        <w:rPr>
-          <w:lang w:val="en-US"/>
-        </w:rPr>
-      </w:pPr>
-      <w:r>
-        <w:rPr>
-          <w:lang w:val="en-US"/>
-        </w:rPr>
-        <w:t xml:space="preserve">        {</w:t>
-      </w:r>
-    </w:p>
-    <w:p>
-      <w:pPr>
-        <w:pStyle w:val="Code"/>
-        <w:rPr>
-          <w:lang w:val="en-US"/>
-        </w:rPr>
-      </w:pPr>
-      <w:r>
-        <w:rPr>
-          <w:lang w:val="en-US"/>
-        </w:rPr>
-        <w:t xml:space="preserve">            return Encoding.UTF8.GetBytes(Base64.Encode(message))</w:t>
-      </w:r>
-    </w:p>
-    <w:p>
-      <w:pPr>
-        <w:pStyle w:val="Code"/>
-        <w:rPr>
-          <w:lang w:val="en-US"/>
-        </w:rPr>
-      </w:pPr>
-      <w:r>
-        <w:rPr>
-          <w:lang w:val="en-US"/>
-        </w:rPr>
-        <w:t xml:space="preserve">                .Select(b =&gt; {</w:t>
+        <w:t xml:space="preserve">            return Encoding.UTF</w:t>
+      </w:r>
+      <w:proofErr w:type="gramStart"/>
+      <w:r>
+        <w:rPr>
+          <w:lang w:val="en-US"/>
+        </w:rPr>
+        <w:t>8.GetBytes</w:t>
+      </w:r>
+      <w:proofErr w:type="gramEnd"/>
+      <w:r>
+        <w:rPr>
+          <w:lang w:val="en-US"/>
+        </w:rPr>
+        <w:t>(Base64.Encode(message))</w:t>
+      </w:r>
+    </w:p>
+    <w:p>
+      <w:pPr>
+        <w:pStyle w:val="Code"/>
+        <w:rPr>
+          <w:lang w:val="en-US"/>
+        </w:rPr>
+      </w:pPr>
+      <w:r>
+        <w:rPr>
+          <w:lang w:val="en-US"/>
+        </w:rPr>
+        <w:t xml:space="preserve">                </w:t>
+      </w:r>
+      <w:proofErr w:type="gramStart"/>
+      <w:r>
+        <w:rPr>
+          <w:lang w:val="en-US"/>
+        </w:rPr>
+        <w:t>.Select</w:t>
+      </w:r>
+      <w:proofErr w:type="gramEnd"/>
+      <w:r>
+        <w:rPr>
+          <w:lang w:val="en-US"/>
+        </w:rPr>
+        <w:t>(b =&gt; {</w:t>
       </w:r>
     </w:p>
     <w:p>
@@ -7089,9 +7642,17 @@
         <w:rPr>
           <w:lang w:val="en-US"/>
         </w:rPr>
-        <w:t xml:space="preserve">                        B = (long)(</w:t>
-      </w:r>
-      <w:proofErr w:type="spellStart"/>
+        <w:t xml:space="preserve">                        B = (long</w:t>
+      </w:r>
+      <w:proofErr w:type="gramStart"/>
+      <w:r>
+        <w:rPr>
+          <w:lang w:val="en-US"/>
+        </w:rPr>
+        <w:t>)(</w:t>
+      </w:r>
+      <w:proofErr w:type="spellStart"/>
+      <w:proofErr w:type="gramEnd"/>
       <w:r>
         <w:rPr>
           <w:lang w:val="en-US"/>
@@ -7145,7 +7706,14 @@
         <w:rPr>
           <w:lang w:val="en-US"/>
         </w:rPr>
-        <w:t xml:space="preserve">                .</w:t>
+        <w:t xml:space="preserve">                </w:t>
+      </w:r>
+      <w:proofErr w:type="gramStart"/>
+      <w:r>
+        <w:rPr>
+          <w:lang w:val="en-US"/>
+        </w:rPr>
+        <w:t>.</w:t>
       </w:r>
       <w:proofErr w:type="spellStart"/>
       <w:r>
@@ -7155,6 +7723,7 @@
         <w:t>ToArray</w:t>
       </w:r>
       <w:proofErr w:type="spellEnd"/>
+      <w:proofErr w:type="gramEnd"/>
       <w:r>
         <w:rPr>
           <w:lang w:val="en-US"/>
@@ -7195,9 +7764,17 @@
         <w:rPr>
           <w:lang w:val="en-US"/>
         </w:rPr>
-        <w:t xml:space="preserve">        public string Base64Decrypt(</w:t>
-      </w:r>
-      <w:proofErr w:type="spellStart"/>
+        <w:t xml:space="preserve">        public string Base64</w:t>
+      </w:r>
+      <w:proofErr w:type="gramStart"/>
+      <w:r>
+        <w:rPr>
+          <w:lang w:val="en-US"/>
+        </w:rPr>
+        <w:t>Decrypt(</w:t>
+      </w:r>
+      <w:proofErr w:type="spellStart"/>
+      <w:proofErr w:type="gramEnd"/>
       <w:r>
         <w:rPr>
           <w:lang w:val="en-US"/>
@@ -7251,7 +7828,21 @@
         <w:rPr>
           <w:lang w:val="en-US"/>
         </w:rPr>
-        <w:t xml:space="preserve">                Encoding.UTF8.GetString(</w:t>
+        <w:t xml:space="preserve">                Encoding.UTF</w:t>
+      </w:r>
+      <w:proofErr w:type="gramStart"/>
+      <w:r>
+        <w:rPr>
+          <w:lang w:val="en-US"/>
+        </w:rPr>
+        <w:t>8.GetString</w:t>
+      </w:r>
+      <w:proofErr w:type="gramEnd"/>
+      <w:r>
+        <w:rPr>
+          <w:lang w:val="en-US"/>
+        </w:rPr>
+        <w:t>(</w:t>
       </w:r>
     </w:p>
     <w:p>
@@ -7279,7 +7870,21 @@
         <w:rPr>
           <w:lang w:val="en-US"/>
         </w:rPr>
-        <w:t xml:space="preserve">                        .Select(b =&gt; (byte)(</w:t>
+        <w:t xml:space="preserve">                        </w:t>
+      </w:r>
+      <w:proofErr w:type="gramStart"/>
+      <w:r>
+        <w:rPr>
+          <w:lang w:val="en-US"/>
+        </w:rPr>
+        <w:t>.Select</w:t>
+      </w:r>
+      <w:proofErr w:type="gramEnd"/>
+      <w:r>
+        <w:rPr>
+          <w:lang w:val="en-US"/>
+        </w:rPr>
+        <w:t>(b =&gt; (byte)(</w:t>
       </w:r>
       <w:proofErr w:type="spellStart"/>
       <w:r>
@@ -7335,7 +7940,14 @@
         <w:rPr>
           <w:lang w:val="en-US"/>
         </w:rPr>
-        <w:t xml:space="preserve">                        .</w:t>
+        <w:t xml:space="preserve">                        </w:t>
+      </w:r>
+      <w:proofErr w:type="gramStart"/>
+      <w:r>
+        <w:rPr>
+          <w:lang w:val="en-US"/>
+        </w:rPr>
+        <w:t>.</w:t>
       </w:r>
       <w:proofErr w:type="spellStart"/>
       <w:r>
@@ -7345,6 +7957,7 @@
         <w:t>ToArray</w:t>
       </w:r>
       <w:proofErr w:type="spellEnd"/>
+      <w:proofErr w:type="gramEnd"/>
       <w:r>
         <w:rPr>
           <w:lang w:val="en-US"/>
@@ -7427,7 +8040,21 @@
         <w:rPr>
           <w:lang w:val="en-US"/>
         </w:rPr>
-        <w:t xml:space="preserve"> Sign(string message)</w:t>
+        <w:t xml:space="preserve"> </w:t>
+      </w:r>
+      <w:proofErr w:type="gramStart"/>
+      <w:r>
+        <w:rPr>
+          <w:lang w:val="en-US"/>
+        </w:rPr>
+        <w:t>Sign(</w:t>
+      </w:r>
+      <w:proofErr w:type="gramEnd"/>
+      <w:r>
+        <w:rPr>
+          <w:lang w:val="en-US"/>
+        </w:rPr>
+        <w:t>string message)</w:t>
       </w:r>
     </w:p>
     <w:p>
@@ -7505,12 +8132,29 @@
         <w:rPr>
           <w:lang w:val="en-US"/>
         </w:rPr>
-        <w:t xml:space="preserve">                Hash = Base64Encrypt(SHA1.Hash(message))</w:t>
-      </w:r>
-    </w:p>
-    <w:p>
-      <w:pPr>
-        <w:pStyle w:val="Code"/>
+        <w:t xml:space="preserve">                Hash = Base64</w:t>
+      </w:r>
+      <w:proofErr w:type="gramStart"/>
+      <w:r>
+        <w:rPr>
+          <w:lang w:val="en-US"/>
+        </w:rPr>
+        <w:t>Encrypt(</w:t>
+      </w:r>
+      <w:proofErr w:type="gramEnd"/>
+      <w:r>
+        <w:rPr>
+          <w:lang w:val="en-US"/>
+        </w:rPr>
+        <w:t>SHA1.Hash(message))</w:t>
+      </w:r>
+    </w:p>
+    <w:p>
+      <w:pPr>
+        <w:pStyle w:val="Code"/>
+        <w:rPr>
+          <w:lang w:val="en-US"/>
+        </w:rPr>
       </w:pPr>
       <w:r>
         <w:rPr>
@@ -7519,39 +8163,62 @@
         <w:t xml:space="preserve">            </w:t>
       </w:r>
       <w:r>
+        <w:rPr>
+          <w:lang w:val="en-US"/>
+        </w:rPr>
         <w:t>};</w:t>
       </w:r>
     </w:p>
     <w:p>
       <w:pPr>
         <w:pStyle w:val="Code"/>
-      </w:pPr>
-      <w:r>
+        <w:rPr>
+          <w:lang w:val="en-US"/>
+        </w:rPr>
+      </w:pPr>
+      <w:r>
+        <w:rPr>
+          <w:lang w:val="en-US"/>
+        </w:rPr>
         <w:t xml:space="preserve">        }</w:t>
       </w:r>
     </w:p>
     <w:p>
       <w:pPr>
         <w:pStyle w:val="Code"/>
-      </w:pPr>
-    </w:p>
-    <w:p>
-      <w:pPr>
-        <w:pStyle w:val="Code"/>
-        <w:rPr>
-          <w:lang w:val="en-US"/>
-        </w:rPr>
-      </w:pPr>
-      <w:r>
+        <w:rPr>
+          <w:lang w:val="en-US"/>
+        </w:rPr>
+      </w:pPr>
+    </w:p>
+    <w:p>
+      <w:pPr>
+        <w:pStyle w:val="Code"/>
+        <w:rPr>
+          <w:lang w:val="en-US"/>
+        </w:rPr>
+      </w:pPr>
+      <w:r>
+        <w:rPr>
+          <w:lang w:val="en-US"/>
+        </w:rPr>
         <w:t xml:space="preserve">        </w:t>
       </w:r>
       <w:r>
         <w:rPr>
           <w:lang w:val="en-US"/>
         </w:rPr>
-        <w:t>public bool Verify(</w:t>
-      </w:r>
-      <w:proofErr w:type="spellStart"/>
+        <w:t xml:space="preserve">public bool </w:t>
+      </w:r>
+      <w:proofErr w:type="gramStart"/>
+      <w:r>
+        <w:rPr>
+          <w:lang w:val="en-US"/>
+        </w:rPr>
+        <w:t>Verify(</w:t>
+      </w:r>
+      <w:proofErr w:type="spellStart"/>
+      <w:proofErr w:type="gramEnd"/>
       <w:r>
         <w:rPr>
           <w:lang w:val="en-US"/>
@@ -7661,9 +8328,17 @@
         <w:rPr>
           <w:lang w:val="en-US"/>
         </w:rPr>
-        <w:t xml:space="preserve"> = Base64Decrypt(</w:t>
-      </w:r>
-      <w:proofErr w:type="spellStart"/>
+        <w:t xml:space="preserve"> = Base64</w:t>
+      </w:r>
+      <w:proofErr w:type="gramStart"/>
+      <w:r>
+        <w:rPr>
+          <w:lang w:val="en-US"/>
+        </w:rPr>
+        <w:t>Decrypt(</w:t>
+      </w:r>
+      <w:proofErr w:type="spellStart"/>
+      <w:proofErr w:type="gramEnd"/>
       <w:r>
         <w:rPr>
           <w:lang w:val="en-US"/>
@@ -7789,26 +8464,57 @@
         <w:rPr>
           <w:lang w:val="en-US"/>
         </w:rPr>
-        <w:t xml:space="preserve">            public long A { get; set; }</w:t>
-      </w:r>
-    </w:p>
-    <w:p>
-      <w:pPr>
-        <w:pStyle w:val="Code"/>
-        <w:rPr>
-          <w:lang w:val="en-US"/>
-        </w:rPr>
-      </w:pPr>
-      <w:r>
-        <w:rPr>
-          <w:lang w:val="en-US"/>
-        </w:rPr>
-        <w:t xml:space="preserve">            public long B { get; set; }</w:t>
-      </w:r>
-    </w:p>
-    <w:p>
-      <w:pPr>
-        <w:pStyle w:val="Code"/>
+        <w:t xml:space="preserve">            public long A </w:t>
+      </w:r>
+      <w:proofErr w:type="gramStart"/>
+      <w:r>
+        <w:rPr>
+          <w:lang w:val="en-US"/>
+        </w:rPr>
+        <w:t>{ get</w:t>
+      </w:r>
+      <w:proofErr w:type="gramEnd"/>
+      <w:r>
+        <w:rPr>
+          <w:lang w:val="en-US"/>
+        </w:rPr>
+        <w:t>; set; }</w:t>
+      </w:r>
+    </w:p>
+    <w:p>
+      <w:pPr>
+        <w:pStyle w:val="Code"/>
+        <w:rPr>
+          <w:lang w:val="en-US"/>
+        </w:rPr>
+      </w:pPr>
+      <w:r>
+        <w:rPr>
+          <w:lang w:val="en-US"/>
+        </w:rPr>
+        <w:t xml:space="preserve">            public long B </w:t>
+      </w:r>
+      <w:proofErr w:type="gramStart"/>
+      <w:r>
+        <w:rPr>
+          <w:lang w:val="en-US"/>
+        </w:rPr>
+        <w:t>{ get</w:t>
+      </w:r>
+      <w:proofErr w:type="gramEnd"/>
+      <w:r>
+        <w:rPr>
+          <w:lang w:val="en-US"/>
+        </w:rPr>
+        <w:t>; set; }</w:t>
+      </w:r>
+    </w:p>
+    <w:p>
+      <w:pPr>
+        <w:pStyle w:val="Code"/>
+        <w:rPr>
+          <w:lang w:val="en-US"/>
+        </w:rPr>
       </w:pPr>
       <w:r>
         <w:rPr>
@@ -7817,14 +8523,23 @@
         <w:t xml:space="preserve">        </w:t>
       </w:r>
       <w:r>
+        <w:rPr>
+          <w:lang w:val="en-US"/>
+        </w:rPr>
         <w:t>}</w:t>
       </w:r>
     </w:p>
     <w:p>
       <w:pPr>
         <w:pStyle w:val="Code"/>
-      </w:pPr>
-      <w:r>
+        <w:rPr>
+          <w:lang w:val="en-US"/>
+        </w:rPr>
+      </w:pPr>
+      <w:r>
+        <w:rPr>
+          <w:lang w:val="en-US"/>
+        </w:rPr>
         <w:t xml:space="preserve">    }}</w:t>
       </w:r>
     </w:p>
@@ -7836,7 +8551,31 @@
         </w:rPr>
       </w:pPr>
       <w:r>
-        <w:t xml:space="preserve">Листинг 2 – Код алгоритма </w:t>
+        <w:t>Листинг</w:t>
+      </w:r>
+      <w:r>
+        <w:rPr>
+          <w:lang w:val="en-US"/>
+        </w:rPr>
+        <w:t xml:space="preserve"> 2 – </w:t>
+      </w:r>
+      <w:r>
+        <w:t>Код</w:t>
+      </w:r>
+      <w:r>
+        <w:rPr>
+          <w:lang w:val="en-US"/>
+        </w:rPr>
+        <w:t xml:space="preserve"> </w:t>
+      </w:r>
+      <w:r>
+        <w:t>алгоритма</w:t>
+      </w:r>
+      <w:r>
+        <w:rPr>
+          <w:lang w:val="en-US"/>
+        </w:rPr>
+        <w:t xml:space="preserve"> </w:t>
       </w:r>
       <w:r>
         <w:rPr>
@@ -7899,7 +8638,21 @@
         <w:rPr>
           <w:lang w:val="en-US"/>
         </w:rPr>
-        <w:t>using Lab10.Generators.PrimeGenerator;</w:t>
+        <w:t xml:space="preserve">using </w:t>
+      </w:r>
+      <w:proofErr w:type="gramStart"/>
+      <w:r>
+        <w:rPr>
+          <w:lang w:val="en-US"/>
+        </w:rPr>
+        <w:t>Lab10.Generators.PrimeGenerator</w:t>
+      </w:r>
+      <w:proofErr w:type="gramEnd"/>
+      <w:r>
+        <w:rPr>
+          <w:lang w:val="en-US"/>
+        </w:rPr>
+        <w:t>;</w:t>
       </w:r>
     </w:p>
     <w:p>
@@ -7991,49 +8744,105 @@
         <w:rPr>
           <w:lang w:val="en-US"/>
         </w:rPr>
-        <w:t xml:space="preserve">        public long P { get; private set; }</w:t>
-      </w:r>
-    </w:p>
-    <w:p>
-      <w:pPr>
-        <w:pStyle w:val="Code"/>
-        <w:rPr>
-          <w:lang w:val="en-US"/>
-        </w:rPr>
-      </w:pPr>
-      <w:r>
-        <w:rPr>
-          <w:lang w:val="en-US"/>
-        </w:rPr>
-        <w:t xml:space="preserve">        public long Q { get; private set; }</w:t>
-      </w:r>
-    </w:p>
-    <w:p>
-      <w:pPr>
-        <w:pStyle w:val="Code"/>
-        <w:rPr>
-          <w:lang w:val="en-US"/>
-        </w:rPr>
-      </w:pPr>
-      <w:r>
-        <w:rPr>
-          <w:lang w:val="en-US"/>
-        </w:rPr>
-        <w:t xml:space="preserve">        public long G { get; private set; }</w:t>
-      </w:r>
-    </w:p>
-    <w:p>
-      <w:pPr>
-        <w:pStyle w:val="Code"/>
-        <w:rPr>
-          <w:lang w:val="en-US"/>
-        </w:rPr>
-      </w:pPr>
-      <w:r>
-        <w:rPr>
-          <w:lang w:val="en-US"/>
-        </w:rPr>
-        <w:t xml:space="preserve">        public long Y { get; private set; }</w:t>
+        <w:t xml:space="preserve">        public long P </w:t>
+      </w:r>
+      <w:proofErr w:type="gramStart"/>
+      <w:r>
+        <w:rPr>
+          <w:lang w:val="en-US"/>
+        </w:rPr>
+        <w:t>{ get</w:t>
+      </w:r>
+      <w:proofErr w:type="gramEnd"/>
+      <w:r>
+        <w:rPr>
+          <w:lang w:val="en-US"/>
+        </w:rPr>
+        <w:t>; private set; }</w:t>
+      </w:r>
+    </w:p>
+    <w:p>
+      <w:pPr>
+        <w:pStyle w:val="Code"/>
+        <w:rPr>
+          <w:lang w:val="en-US"/>
+        </w:rPr>
+      </w:pPr>
+      <w:r>
+        <w:rPr>
+          <w:lang w:val="en-US"/>
+        </w:rPr>
+        <w:t xml:space="preserve">        public long Q </w:t>
+      </w:r>
+      <w:proofErr w:type="gramStart"/>
+      <w:r>
+        <w:rPr>
+          <w:lang w:val="en-US"/>
+        </w:rPr>
+        <w:t>{ get</w:t>
+      </w:r>
+      <w:proofErr w:type="gramEnd"/>
+      <w:r>
+        <w:rPr>
+          <w:lang w:val="en-US"/>
+        </w:rPr>
+        <w:t>; private set; }</w:t>
+      </w:r>
+    </w:p>
+    <w:p>
+      <w:pPr>
+        <w:pStyle w:val="Code"/>
+        <w:rPr>
+          <w:lang w:val="en-US"/>
+        </w:rPr>
+      </w:pPr>
+      <w:r>
+        <w:rPr>
+          <w:lang w:val="en-US"/>
+        </w:rPr>
+        <w:t xml:space="preserve">        public long G </w:t>
+      </w:r>
+      <w:proofErr w:type="gramStart"/>
+      <w:r>
+        <w:rPr>
+          <w:lang w:val="en-US"/>
+        </w:rPr>
+        <w:t>{ get</w:t>
+      </w:r>
+      <w:proofErr w:type="gramEnd"/>
+      <w:r>
+        <w:rPr>
+          <w:lang w:val="en-US"/>
+        </w:rPr>
+        <w:t>; private set; }</w:t>
+      </w:r>
+    </w:p>
+    <w:p>
+      <w:pPr>
+        <w:pStyle w:val="Code"/>
+        <w:rPr>
+          <w:lang w:val="en-US"/>
+        </w:rPr>
+      </w:pPr>
+      <w:r>
+        <w:rPr>
+          <w:lang w:val="en-US"/>
+        </w:rPr>
+        <w:t xml:space="preserve">        public long Y </w:t>
+      </w:r>
+      <w:proofErr w:type="gramStart"/>
+      <w:r>
+        <w:rPr>
+          <w:lang w:val="en-US"/>
+        </w:rPr>
+        <w:t>{ get</w:t>
+      </w:r>
+      <w:proofErr w:type="gramEnd"/>
+      <w:r>
+        <w:rPr>
+          <w:lang w:val="en-US"/>
+        </w:rPr>
+        <w:t>; private set; }</w:t>
       </w:r>
     </w:p>
     <w:p>
@@ -8083,7 +8892,21 @@
         <w:rPr>
           <w:lang w:val="en-US"/>
         </w:rPr>
-        <w:t xml:space="preserve">        public Schnorr()</w:t>
+        <w:t xml:space="preserve">        public </w:t>
+      </w:r>
+      <w:proofErr w:type="gramStart"/>
+      <w:r>
+        <w:rPr>
+          <w:lang w:val="en-US"/>
+        </w:rPr>
+        <w:t>Schnorr(</w:t>
+      </w:r>
+      <w:proofErr w:type="gramEnd"/>
+      <w:r>
+        <w:rPr>
+          <w:lang w:val="en-US"/>
+        </w:rPr>
+        <w:t>)</w:t>
       </w:r>
     </w:p>
     <w:p>
@@ -8139,7 +8962,14 @@
         <w:rPr>
           <w:lang w:val="en-US"/>
         </w:rPr>
-        <w:t xml:space="preserve">            Q = (P - 1).</w:t>
+        <w:t xml:space="preserve">            Q = (P - 1</w:t>
+      </w:r>
+      <w:proofErr w:type="gramStart"/>
+      <w:r>
+        <w:rPr>
+          <w:lang w:val="en-US"/>
+        </w:rPr>
+        <w:t>).</w:t>
       </w:r>
       <w:proofErr w:type="spellStart"/>
       <w:r>
@@ -8149,6 +8979,7 @@
         <w:t>PrimeDivider</w:t>
       </w:r>
       <w:proofErr w:type="spellEnd"/>
+      <w:proofErr w:type="gramEnd"/>
       <w:r>
         <w:rPr>
           <w:lang w:val="en-US"/>
@@ -8170,6 +9001,7 @@
         <w:t xml:space="preserve">            G = </w:t>
       </w:r>
       <w:proofErr w:type="spellStart"/>
+      <w:proofErr w:type="gramStart"/>
       <w:r>
         <w:rPr>
           <w:lang w:val="en-US"/>
@@ -8177,6 +9009,7 @@
         <w:t>Q.GetRootOfPow</w:t>
       </w:r>
       <w:proofErr w:type="spellEnd"/>
+      <w:proofErr w:type="gramEnd"/>
       <w:r>
         <w:rPr>
           <w:lang w:val="en-US"/>
@@ -8195,7 +9028,21 @@
         <w:rPr>
           <w:lang w:val="en-US"/>
         </w:rPr>
-        <w:t xml:space="preserve">            X = new Random().NextInt64(2, Q - 1);</w:t>
+        <w:t xml:space="preserve">            X = new </w:t>
+      </w:r>
+      <w:proofErr w:type="gramStart"/>
+      <w:r>
+        <w:rPr>
+          <w:lang w:val="en-US"/>
+        </w:rPr>
+        <w:t>Random(</w:t>
+      </w:r>
+      <w:proofErr w:type="gramEnd"/>
+      <w:r>
+        <w:rPr>
+          <w:lang w:val="en-US"/>
+        </w:rPr>
+        <w:t>).NextInt64(2, Q - 1);</w:t>
       </w:r>
     </w:p>
     <w:p>
@@ -8273,7 +9120,21 @@
         <w:rPr>
           <w:lang w:val="en-US"/>
         </w:rPr>
-        <w:t xml:space="preserve"> Sign(string message)</w:t>
+        <w:t xml:space="preserve"> </w:t>
+      </w:r>
+      <w:proofErr w:type="gramStart"/>
+      <w:r>
+        <w:rPr>
+          <w:lang w:val="en-US"/>
+        </w:rPr>
+        <w:t>Sign(</w:t>
+      </w:r>
+      <w:proofErr w:type="gramEnd"/>
+      <w:r>
+        <w:rPr>
+          <w:lang w:val="en-US"/>
+        </w:rPr>
+        <w:t>string message)</w:t>
       </w:r>
     </w:p>
     <w:p>
@@ -8301,7 +9162,21 @@
         <w:rPr>
           <w:lang w:val="en-US"/>
         </w:rPr>
-        <w:t xml:space="preserve">            var k = new Random().NextInt64(2, Q - 1);</w:t>
+        <w:t xml:space="preserve">            var k = new </w:t>
+      </w:r>
+      <w:proofErr w:type="gramStart"/>
+      <w:r>
+        <w:rPr>
+          <w:lang w:val="en-US"/>
+        </w:rPr>
+        <w:t>Random(</w:t>
+      </w:r>
+      <w:proofErr w:type="gramEnd"/>
+      <w:r>
+        <w:rPr>
+          <w:lang w:val="en-US"/>
+        </w:rPr>
+        <w:t>).NextInt64(2, Q - 1);</w:t>
       </w:r>
     </w:p>
     <w:p>
@@ -8577,9 +9452,17 @@
         <w:rPr>
           <w:lang w:val="en-US"/>
         </w:rPr>
-        <w:t xml:space="preserve">        public bool Verify(</w:t>
-      </w:r>
-      <w:proofErr w:type="spellStart"/>
+        <w:t xml:space="preserve">        public bool </w:t>
+      </w:r>
+      <w:proofErr w:type="gramStart"/>
+      <w:r>
+        <w:rPr>
+          <w:lang w:val="en-US"/>
+        </w:rPr>
+        <w:t>Verify(</w:t>
+      </w:r>
+      <w:proofErr w:type="spellStart"/>
+      <w:proofErr w:type="gramEnd"/>
       <w:r>
         <w:rPr>
           <w:lang w:val="en-US"/>
@@ -8664,6 +9547,7 @@
         <w:t xml:space="preserve">(G, </w:t>
       </w:r>
       <w:proofErr w:type="spellStart"/>
+      <w:proofErr w:type="gramStart"/>
       <w:r>
         <w:rPr>
           <w:lang w:val="en-US"/>
@@ -8671,6 +9555,7 @@
         <w:t>signedMessage.Hash.b</w:t>
       </w:r>
       <w:proofErr w:type="spellEnd"/>
+      <w:proofErr w:type="gramEnd"/>
       <w:r>
         <w:rPr>
           <w:lang w:val="en-US"/>
@@ -8746,9 +9631,17 @@
           <w:lang w:val="en-US"/>
         </w:rPr>
         <w:lastRenderedPageBreak/>
-        <w:t xml:space="preserve">            var X = (long)(</w:t>
-      </w:r>
-      <w:proofErr w:type="spellStart"/>
+        <w:t xml:space="preserve">            var X = (long</w:t>
+      </w:r>
+      <w:proofErr w:type="gramStart"/>
+      <w:r>
+        <w:rPr>
+          <w:lang w:val="en-US"/>
+        </w:rPr>
+        <w:t>)(</w:t>
+      </w:r>
+      <w:proofErr w:type="spellStart"/>
+      <w:proofErr w:type="gramEnd"/>
       <w:r>
         <w:rPr>
           <w:lang w:val="en-US"/>
@@ -8844,6 +9737,9 @@
     <w:p>
       <w:pPr>
         <w:pStyle w:val="Code"/>
+        <w:rPr>
+          <w:lang w:val="en-US"/>
+        </w:rPr>
       </w:pPr>
       <w:r>
         <w:rPr>
@@ -8852,22 +9748,37 @@
         <w:t xml:space="preserve">        </w:t>
       </w:r>
       <w:r>
+        <w:rPr>
+          <w:lang w:val="en-US"/>
+        </w:rPr>
         <w:t>}</w:t>
       </w:r>
     </w:p>
     <w:p>
       <w:pPr>
         <w:pStyle w:val="Code"/>
-      </w:pPr>
-      <w:r>
+        <w:rPr>
+          <w:lang w:val="en-US"/>
+        </w:rPr>
+      </w:pPr>
+      <w:r>
+        <w:rPr>
+          <w:lang w:val="en-US"/>
+        </w:rPr>
         <w:t xml:space="preserve">    }</w:t>
       </w:r>
     </w:p>
     <w:p>
       <w:pPr>
         <w:pStyle w:val="Code"/>
-      </w:pPr>
-      <w:r>
+        <w:rPr>
+          <w:lang w:val="en-US"/>
+        </w:rPr>
+      </w:pPr>
+      <w:r>
+        <w:rPr>
+          <w:lang w:val="en-US"/>
+        </w:rPr>
         <w:t>}</w:t>
       </w:r>
     </w:p>
@@ -8879,7 +9790,31 @@
         </w:rPr>
       </w:pPr>
       <w:r>
-        <w:t xml:space="preserve">Листинг 3 – Код алгоритма </w:t>
+        <w:t>Листинг</w:t>
+      </w:r>
+      <w:r>
+        <w:rPr>
+          <w:lang w:val="en-US"/>
+        </w:rPr>
+        <w:t xml:space="preserve"> 3 – </w:t>
+      </w:r>
+      <w:r>
+        <w:t>Код</w:t>
+      </w:r>
+      <w:r>
+        <w:rPr>
+          <w:lang w:val="en-US"/>
+        </w:rPr>
+        <w:t xml:space="preserve"> </w:t>
+      </w:r>
+      <w:r>
+        <w:t>алгоритма</w:t>
+      </w:r>
+      <w:r>
+        <w:rPr>
+          <w:lang w:val="en-US"/>
+        </w:rPr>
+        <w:t xml:space="preserve"> </w:t>
       </w:r>
       <w:r>
         <w:rPr>
@@ -8963,21 +9898,49 @@
         <w:rPr>
           <w:lang w:val="en-US"/>
         </w:rPr>
-        <w:t xml:space="preserve">        public string? Message { get; set; }</w:t>
-      </w:r>
-    </w:p>
-    <w:p>
-      <w:pPr>
-        <w:pStyle w:val="Code"/>
-        <w:rPr>
-          <w:lang w:val="en-US"/>
-        </w:rPr>
-      </w:pPr>
-      <w:r>
-        <w:rPr>
-          <w:lang w:val="en-US"/>
-        </w:rPr>
-        <w:t xml:space="preserve">        public required dynamic Hash { get; set; }</w:t>
+        <w:t xml:space="preserve">        public string? Message </w:t>
+      </w:r>
+      <w:proofErr w:type="gramStart"/>
+      <w:r>
+        <w:rPr>
+          <w:lang w:val="en-US"/>
+        </w:rPr>
+        <w:t>{ get</w:t>
+      </w:r>
+      <w:proofErr w:type="gramEnd"/>
+      <w:r>
+        <w:rPr>
+          <w:lang w:val="en-US"/>
+        </w:rPr>
+        <w:t>; set; }</w:t>
+      </w:r>
+    </w:p>
+    <w:p>
+      <w:pPr>
+        <w:pStyle w:val="Code"/>
+        <w:rPr>
+          <w:lang w:val="en-US"/>
+        </w:rPr>
+      </w:pPr>
+      <w:r>
+        <w:rPr>
+          <w:lang w:val="en-US"/>
+        </w:rPr>
+        <w:t xml:space="preserve">        public required dynamic Hash </w:t>
+      </w:r>
+      <w:proofErr w:type="gramStart"/>
+      <w:r>
+        <w:rPr>
+          <w:lang w:val="en-US"/>
+        </w:rPr>
+        <w:t>{ get</w:t>
+      </w:r>
+      <w:proofErr w:type="gramEnd"/>
+      <w:r>
+        <w:rPr>
+          <w:lang w:val="en-US"/>
+        </w:rPr>
+        <w:t>; set; }</w:t>
       </w:r>
     </w:p>
     <w:p>

</xml_diff>

<commit_message>
[Lab 10] Fix word file
</commit_message>
<xml_diff>
--- a/Lab10/Отчёт.docx
+++ b/Lab10/Отчёт.docx
@@ -9,33 +9,6 @@
         <w:rPr>
           <w:rFonts w:cs="Times New Roman"/>
           <w:szCs w:val="28"/>
-        </w:rPr>
-      </w:pPr>
-      <w:r>
-        <w:rPr>
-          <w:rFonts w:cs="Times New Roman"/>
-          <w:szCs w:val="28"/>
-        </w:rPr>
-        <w:t xml:space="preserve">C </w:t>
-      </w:r>
-    </w:p>
-    <w:p>
-      <w:pPr>
-        <w:ind w:firstLine="0"/>
-        <w:jc w:val="center"/>
-        <w:rPr>
-          <w:rFonts w:cs="Times New Roman"/>
-          <w:szCs w:val="28"/>
-        </w:rPr>
-      </w:pPr>
-    </w:p>
-    <w:p>
-      <w:pPr>
-        <w:ind w:firstLine="0"/>
-        <w:jc w:val="center"/>
-        <w:rPr>
-          <w:rFonts w:cs="Times New Roman"/>
-          <w:szCs w:val="28"/>
           <w:lang w:val="ru-RU"/>
         </w:rPr>
       </w:pPr>
@@ -639,7 +612,6 @@
           <w:szCs w:val="28"/>
           <w:lang w:val="ru-RU"/>
         </w:rPr>
-        <w:lastRenderedPageBreak/>
         <w:br w:type="page"/>
       </w:r>
     </w:p>

</xml_diff>